<commit_message>
Wrapped up the Maintenance Manual
</commit_message>
<xml_diff>
--- a/TSIBoardMaintenanceManual.docx
+++ b/TSIBoardMaintenanceManual.docx
@@ -22,6 +22,7 @@
           <w:r>
             <w:rPr>
               <w:noProof/>
+              <w:lang w:eastAsia="ja-JP"/>
             </w:rPr>
             <mc:AlternateContent>
               <mc:Choice Requires="wpg">
@@ -139,6 +140,7 @@
                                     <w:dataBinding w:prefixMappings="xmlns:ns0='http://purl.org/dc/elements/1.1/' xmlns:ns1='http://schemas.openxmlformats.org/package/2006/metadata/core-properties' " w:xpath="/ns1:coreProperties[1]/ns0:creator[1]" w:storeItemID="{6C3C8BC8-F283-45AE-878A-BAB7291924A1}"/>
                                     <w:text/>
                                   </w:sdtPr>
+                                  <w:sdtEndPr/>
                                   <w:sdtContent>
                                     <w:p>
                                       <w:pPr>
@@ -179,6 +181,7 @@
                                       <w:dataBinding w:prefixMappings="xmlns:ns0='http://schemas.openxmlformats.org/officeDocument/2006/extended-properties' " w:xpath="/ns0:Properties[1]/ns0:Company[1]" w:storeItemID="{6668398D-A668-4E3E-A5EB-62B293D839F1}"/>
                                       <w:text/>
                                     </w:sdtPr>
+                                    <w:sdtEndPr/>
                                     <w:sdtContent>
                                       <w:r>
                                         <w:rPr>
@@ -249,10 +252,12 @@
                                     <w:dataBinding w:prefixMappings="xmlns:ns0='http://purl.org/dc/elements/1.1/' xmlns:ns1='http://schemas.openxmlformats.org/package/2006/metadata/core-properties' " w:xpath="/ns1:coreProperties[1]/ns0:title[1]" w:storeItemID="{6C3C8BC8-F283-45AE-878A-BAB7291924A1}"/>
                                     <w:text/>
                                   </w:sdtPr>
+                                  <w:sdtEndPr/>
                                   <w:sdtContent>
                                     <w:p>
                                       <w:pPr>
                                         <w:pStyle w:val="NoSpacing"/>
+                                        <w:jc w:val="center"/>
                                         <w:rPr>
                                           <w:rFonts w:asciiTheme="majorHAnsi" w:eastAsiaTheme="majorEastAsia" w:hAnsiTheme="majorHAnsi" w:cstheme="majorBidi"/>
                                           <w:caps/>
@@ -269,7 +274,67 @@
                                           <w:sz w:val="72"/>
                                           <w:szCs w:val="72"/>
                                         </w:rPr>
-                                        <w:t>TSI Maintenance manual</w:t>
+                                        <w:t>T</w:t>
+                                      </w:r>
+                                      <w:r>
+                                        <w:rPr>
+                                          <w:rFonts w:asciiTheme="majorHAnsi" w:eastAsiaTheme="majorEastAsia" w:hAnsiTheme="majorHAnsi" w:cstheme="majorBidi"/>
+                                          <w:caps/>
+                                          <w:color w:val="052F61" w:themeColor="accent1"/>
+                                          <w:sz w:val="72"/>
+                                          <w:szCs w:val="72"/>
+                                        </w:rPr>
+                                        <w:t xml:space="preserve">ractive </w:t>
+                                      </w:r>
+                                      <w:r>
+                                        <w:rPr>
+                                          <w:rFonts w:asciiTheme="majorHAnsi" w:eastAsiaTheme="majorEastAsia" w:hAnsiTheme="majorHAnsi" w:cstheme="majorBidi"/>
+                                          <w:caps/>
+                                          <w:color w:val="052F61" w:themeColor="accent1"/>
+                                          <w:sz w:val="72"/>
+                                          <w:szCs w:val="72"/>
+                                        </w:rPr>
+                                        <w:t>S</w:t>
+                                      </w:r>
+                                      <w:r>
+                                        <w:rPr>
+                                          <w:rFonts w:asciiTheme="majorHAnsi" w:eastAsiaTheme="majorEastAsia" w:hAnsiTheme="majorHAnsi" w:cstheme="majorBidi"/>
+                                          <w:caps/>
+                                          <w:color w:val="052F61" w:themeColor="accent1"/>
+                                          <w:sz w:val="72"/>
+                                          <w:szCs w:val="72"/>
+                                        </w:rPr>
+                                        <w:t xml:space="preserve">ystem </w:t>
+                                      </w:r>
+                                      <w:r>
+                                        <w:rPr>
+                                          <w:rFonts w:asciiTheme="majorHAnsi" w:eastAsiaTheme="majorEastAsia" w:hAnsiTheme="majorHAnsi" w:cstheme="majorBidi"/>
+                                          <w:caps/>
+                                          <w:color w:val="052F61" w:themeColor="accent1"/>
+                                          <w:sz w:val="72"/>
+                                          <w:szCs w:val="72"/>
+                                        </w:rPr>
+                                        <w:t>I</w:t>
+                                      </w:r>
+                                      <w:r>
+                                        <w:rPr>
+                                          <w:rFonts w:asciiTheme="majorHAnsi" w:eastAsiaTheme="majorEastAsia" w:hAnsiTheme="majorHAnsi" w:cstheme="majorBidi"/>
+                                          <w:caps/>
+                                          <w:color w:val="052F61" w:themeColor="accent1"/>
+                                          <w:sz w:val="72"/>
+                                          <w:szCs w:val="72"/>
+                                        </w:rPr>
+                                        <w:t xml:space="preserve">nterface  </w:t>
+                                      </w:r>
+                                      <w:r>
+                                        <w:rPr>
+                                          <w:rFonts w:asciiTheme="majorHAnsi" w:eastAsiaTheme="majorEastAsia" w:hAnsiTheme="majorHAnsi" w:cstheme="majorBidi"/>
+                                          <w:caps/>
+                                          <w:color w:val="052F61" w:themeColor="accent1"/>
+                                          <w:sz w:val="72"/>
+                                          <w:szCs w:val="72"/>
+                                        </w:rPr>
+                                        <w:t xml:space="preserve"> Maintenance manual</w:t>
                                       </w:r>
                                     </w:p>
                                   </w:sdtContent>
@@ -316,6 +381,7 @@
                               <w:dataBinding w:prefixMappings="xmlns:ns0='http://purl.org/dc/elements/1.1/' xmlns:ns1='http://schemas.openxmlformats.org/package/2006/metadata/core-properties' " w:xpath="/ns1:coreProperties[1]/ns0:creator[1]" w:storeItemID="{6C3C8BC8-F283-45AE-878A-BAB7291924A1}"/>
                               <w:text/>
                             </w:sdtPr>
+                            <w:sdtEndPr/>
                             <w:sdtContent>
                               <w:p>
                                 <w:pPr>
@@ -356,6 +422,7 @@
                                 <w:dataBinding w:prefixMappings="xmlns:ns0='http://schemas.openxmlformats.org/officeDocument/2006/extended-properties' " w:xpath="/ns0:Properties[1]/ns0:Company[1]" w:storeItemID="{6668398D-A668-4E3E-A5EB-62B293D839F1}"/>
                                 <w:text/>
                               </w:sdtPr>
+                              <w:sdtEndPr/>
                               <w:sdtContent>
                                 <w:r>
                                   <w:rPr>
@@ -392,10 +459,12 @@
                               <w:dataBinding w:prefixMappings="xmlns:ns0='http://purl.org/dc/elements/1.1/' xmlns:ns1='http://schemas.openxmlformats.org/package/2006/metadata/core-properties' " w:xpath="/ns1:coreProperties[1]/ns0:title[1]" w:storeItemID="{6C3C8BC8-F283-45AE-878A-BAB7291924A1}"/>
                               <w:text/>
                             </w:sdtPr>
+                            <w:sdtEndPr/>
                             <w:sdtContent>
                               <w:p>
                                 <w:pPr>
                                   <w:pStyle w:val="NoSpacing"/>
+                                  <w:jc w:val="center"/>
                                   <w:rPr>
                                     <w:rFonts w:asciiTheme="majorHAnsi" w:eastAsiaTheme="majorEastAsia" w:hAnsiTheme="majorHAnsi" w:cstheme="majorBidi"/>
                                     <w:caps/>
@@ -412,7 +481,67 @@
                                     <w:sz w:val="72"/>
                                     <w:szCs w:val="72"/>
                                   </w:rPr>
-                                  <w:t>TSI Maintenance manual</w:t>
+                                  <w:t>T</w:t>
+                                </w:r>
+                                <w:r>
+                                  <w:rPr>
+                                    <w:rFonts w:asciiTheme="majorHAnsi" w:eastAsiaTheme="majorEastAsia" w:hAnsiTheme="majorHAnsi" w:cstheme="majorBidi"/>
+                                    <w:caps/>
+                                    <w:color w:val="052F61" w:themeColor="accent1"/>
+                                    <w:sz w:val="72"/>
+                                    <w:szCs w:val="72"/>
+                                  </w:rPr>
+                                  <w:t xml:space="preserve">ractive </w:t>
+                                </w:r>
+                                <w:r>
+                                  <w:rPr>
+                                    <w:rFonts w:asciiTheme="majorHAnsi" w:eastAsiaTheme="majorEastAsia" w:hAnsiTheme="majorHAnsi" w:cstheme="majorBidi"/>
+                                    <w:caps/>
+                                    <w:color w:val="052F61" w:themeColor="accent1"/>
+                                    <w:sz w:val="72"/>
+                                    <w:szCs w:val="72"/>
+                                  </w:rPr>
+                                  <w:t>S</w:t>
+                                </w:r>
+                                <w:r>
+                                  <w:rPr>
+                                    <w:rFonts w:asciiTheme="majorHAnsi" w:eastAsiaTheme="majorEastAsia" w:hAnsiTheme="majorHAnsi" w:cstheme="majorBidi"/>
+                                    <w:caps/>
+                                    <w:color w:val="052F61" w:themeColor="accent1"/>
+                                    <w:sz w:val="72"/>
+                                    <w:szCs w:val="72"/>
+                                  </w:rPr>
+                                  <w:t xml:space="preserve">ystem </w:t>
+                                </w:r>
+                                <w:r>
+                                  <w:rPr>
+                                    <w:rFonts w:asciiTheme="majorHAnsi" w:eastAsiaTheme="majorEastAsia" w:hAnsiTheme="majorHAnsi" w:cstheme="majorBidi"/>
+                                    <w:caps/>
+                                    <w:color w:val="052F61" w:themeColor="accent1"/>
+                                    <w:sz w:val="72"/>
+                                    <w:szCs w:val="72"/>
+                                  </w:rPr>
+                                  <w:t>I</w:t>
+                                </w:r>
+                                <w:r>
+                                  <w:rPr>
+                                    <w:rFonts w:asciiTheme="majorHAnsi" w:eastAsiaTheme="majorEastAsia" w:hAnsiTheme="majorHAnsi" w:cstheme="majorBidi"/>
+                                    <w:caps/>
+                                    <w:color w:val="052F61" w:themeColor="accent1"/>
+                                    <w:sz w:val="72"/>
+                                    <w:szCs w:val="72"/>
+                                  </w:rPr>
+                                  <w:t xml:space="preserve">nterface  </w:t>
+                                </w:r>
+                                <w:r>
+                                  <w:rPr>
+                                    <w:rFonts w:asciiTheme="majorHAnsi" w:eastAsiaTheme="majorEastAsia" w:hAnsiTheme="majorHAnsi" w:cstheme="majorBidi"/>
+                                    <w:caps/>
+                                    <w:color w:val="052F61" w:themeColor="accent1"/>
+                                    <w:sz w:val="72"/>
+                                    <w:szCs w:val="72"/>
+                                  </w:rPr>
+                                  <w:t xml:space="preserve"> Maintenance manual</w:t>
                                 </w:r>
                               </w:p>
                             </w:sdtContent>
@@ -443,6 +572,13 @@
     <w:bookmarkEnd w:id="2" w:displacedByCustomXml="next"/>
     <w:sdt>
       <w:sdtPr>
+        <w:rPr>
+          <w:caps w:val="0"/>
+          <w:color w:val="auto"/>
+          <w:spacing w:val="0"/>
+          <w:sz w:val="20"/>
+          <w:szCs w:val="20"/>
+        </w:rPr>
         <w:id w:val="1974487379"/>
         <w:docPartObj>
           <w:docPartGallery w:val="Table of Contents"/>
@@ -453,12 +589,7 @@
         <w:rPr>
           <w:b/>
           <w:bCs/>
-          <w:caps w:val="0"/>
           <w:noProof/>
-          <w:color w:val="auto"/>
-          <w:spacing w:val="0"/>
-          <w:sz w:val="20"/>
-          <w:szCs w:val="20"/>
         </w:rPr>
       </w:sdtEndPr>
       <w:sdtContent>
@@ -480,6 +611,7 @@
               <w:noProof/>
               <w:sz w:val="22"/>
               <w:szCs w:val="22"/>
+              <w:lang w:eastAsia="ja-JP"/>
             </w:rPr>
           </w:pPr>
           <w:r>
@@ -491,7 +623,7 @@
           <w:r>
             <w:fldChar w:fldCharType="separate"/>
           </w:r>
-          <w:hyperlink w:anchor="_Toc481696357" w:history="1">
+          <w:hyperlink w:anchor="_Toc481746396" w:history="1">
             <w:r>
               <w:rPr>
                 <w:rStyle w:val="Hyperlink"/>
@@ -518,7 +650,7 @@
                 <w:noProof/>
                 <w:webHidden/>
               </w:rPr>
-              <w:instrText xml:space="preserve"> PAGEREF _Toc481696357 \h </w:instrText>
+              <w:instrText xml:space="preserve"> PAGEREF _Toc481746396 \h </w:instrText>
             </w:r>
             <w:r>
               <w:rPr>
@@ -559,9 +691,10 @@
               <w:noProof/>
               <w:sz w:val="22"/>
               <w:szCs w:val="22"/>
+              <w:lang w:eastAsia="ja-JP"/>
             </w:rPr>
           </w:pPr>
-          <w:hyperlink w:anchor="_Toc481696358" w:history="1">
+          <w:hyperlink w:anchor="_Toc481746397" w:history="1">
             <w:r>
               <w:rPr>
                 <w:rStyle w:val="Hyperlink"/>
@@ -588,7 +721,7 @@
                 <w:noProof/>
                 <w:webHidden/>
               </w:rPr>
-              <w:instrText xml:space="preserve"> PAGEREF _Toc481696358 \h </w:instrText>
+              <w:instrText xml:space="preserve"> PAGEREF _Toc481746397 \h </w:instrText>
             </w:r>
             <w:r>
               <w:rPr>
@@ -608,7 +741,7 @@
                 <w:noProof/>
                 <w:webHidden/>
               </w:rPr>
-              <w:t>3</w:t>
+              <w:t>2</w:t>
             </w:r>
             <w:r>
               <w:rPr>
@@ -629,9 +762,10 @@
               <w:noProof/>
               <w:sz w:val="22"/>
               <w:szCs w:val="22"/>
+              <w:lang w:eastAsia="ja-JP"/>
             </w:rPr>
           </w:pPr>
-          <w:hyperlink w:anchor="_Toc481696359" w:history="1">
+          <w:hyperlink w:anchor="_Toc481746398" w:history="1">
             <w:r>
               <w:rPr>
                 <w:rStyle w:val="Hyperlink"/>
@@ -658,7 +792,7 @@
                 <w:noProof/>
                 <w:webHidden/>
               </w:rPr>
-              <w:instrText xml:space="preserve"> PAGEREF _Toc481696359 \h </w:instrText>
+              <w:instrText xml:space="preserve"> PAGEREF _Toc481746398 \h </w:instrText>
             </w:r>
             <w:r>
               <w:rPr>
@@ -678,7 +812,7 @@
                 <w:noProof/>
                 <w:webHidden/>
               </w:rPr>
-              <w:t>3</w:t>
+              <w:t>2</w:t>
             </w:r>
             <w:r>
               <w:rPr>
@@ -697,9 +831,12 @@
             </w:tabs>
             <w:rPr>
               <w:noProof/>
+              <w:sz w:val="22"/>
+              <w:szCs w:val="22"/>
+              <w:lang w:eastAsia="ja-JP"/>
             </w:rPr>
           </w:pPr>
-          <w:hyperlink w:anchor="_Toc481696360" w:history="1">
+          <w:hyperlink w:anchor="_Toc481746399" w:history="1">
             <w:r>
               <w:rPr>
                 <w:rStyle w:val="Hyperlink"/>
@@ -726,7 +863,7 @@
                 <w:noProof/>
                 <w:webHidden/>
               </w:rPr>
-              <w:instrText xml:space="preserve"> PAGEREF _Toc481696360 \h </w:instrText>
+              <w:instrText xml:space="preserve"> PAGEREF _Toc481746399 \h </w:instrText>
             </w:r>
             <w:r>
               <w:rPr>
@@ -746,7 +883,7 @@
                 <w:noProof/>
                 <w:webHidden/>
               </w:rPr>
-              <w:t>3</w:t>
+              <w:t>2</w:t>
             </w:r>
             <w:r>
               <w:rPr>
@@ -765,9 +902,12 @@
             </w:tabs>
             <w:rPr>
               <w:noProof/>
+              <w:sz w:val="22"/>
+              <w:szCs w:val="22"/>
+              <w:lang w:eastAsia="ja-JP"/>
             </w:rPr>
           </w:pPr>
-          <w:hyperlink w:anchor="_Toc481696361" w:history="1">
+          <w:hyperlink w:anchor="_Toc481746400" w:history="1">
             <w:r>
               <w:rPr>
                 <w:rStyle w:val="Hyperlink"/>
@@ -794,7 +934,7 @@
                 <w:noProof/>
                 <w:webHidden/>
               </w:rPr>
-              <w:instrText xml:space="preserve"> PAGEREF _Toc481696361 \h </w:instrText>
+              <w:instrText xml:space="preserve"> PAGEREF _Toc481746400 \h </w:instrText>
             </w:r>
             <w:r>
               <w:rPr>
@@ -833,9 +973,12 @@
             </w:tabs>
             <w:rPr>
               <w:noProof/>
+              <w:sz w:val="22"/>
+              <w:szCs w:val="22"/>
+              <w:lang w:eastAsia="ja-JP"/>
             </w:rPr>
           </w:pPr>
-          <w:hyperlink w:anchor="_Toc481696362" w:history="1">
+          <w:hyperlink w:anchor="_Toc481746401" w:history="1">
             <w:r>
               <w:rPr>
                 <w:rStyle w:val="Hyperlink"/>
@@ -862,7 +1005,7 @@
                 <w:noProof/>
                 <w:webHidden/>
               </w:rPr>
-              <w:instrText xml:space="preserve"> PAGEREF _Toc481696362 \h </w:instrText>
+              <w:instrText xml:space="preserve"> PAGEREF _Toc481746401 \h </w:instrText>
             </w:r>
             <w:r>
               <w:rPr>
@@ -901,9 +1044,12 @@
             </w:tabs>
             <w:rPr>
               <w:noProof/>
+              <w:sz w:val="22"/>
+              <w:szCs w:val="22"/>
+              <w:lang w:eastAsia="ja-JP"/>
             </w:rPr>
           </w:pPr>
-          <w:hyperlink w:anchor="_Toc481696363" w:history="1">
+          <w:hyperlink w:anchor="_Toc481746402" w:history="1">
             <w:r>
               <w:rPr>
                 <w:rStyle w:val="Hyperlink"/>
@@ -930,7 +1076,7 @@
                 <w:noProof/>
                 <w:webHidden/>
               </w:rPr>
-              <w:instrText xml:space="preserve"> PAGEREF _Toc481696363 \h </w:instrText>
+              <w:instrText xml:space="preserve"> PAGEREF _Toc481746402 \h </w:instrText>
             </w:r>
             <w:r>
               <w:rPr>
@@ -969,9 +1115,12 @@
             </w:tabs>
             <w:rPr>
               <w:noProof/>
+              <w:sz w:val="22"/>
+              <w:szCs w:val="22"/>
+              <w:lang w:eastAsia="ja-JP"/>
             </w:rPr>
           </w:pPr>
-          <w:hyperlink w:anchor="_Toc481696364" w:history="1">
+          <w:hyperlink w:anchor="_Toc481746403" w:history="1">
             <w:r>
               <w:rPr>
                 <w:rStyle w:val="Hyperlink"/>
@@ -998,7 +1147,7 @@
                 <w:noProof/>
                 <w:webHidden/>
               </w:rPr>
-              <w:instrText xml:space="preserve"> PAGEREF _Toc481696364 \h </w:instrText>
+              <w:instrText xml:space="preserve"> PAGEREF _Toc481746403 \h </w:instrText>
             </w:r>
             <w:r>
               <w:rPr>
@@ -1028,6 +1177,8 @@
               <w:fldChar w:fldCharType="end"/>
             </w:r>
           </w:hyperlink>
+          <w:bookmarkStart w:id="3" w:name="_GoBack"/>
+          <w:bookmarkEnd w:id="3"/>
         </w:p>
         <w:p>
           <w:pPr>
@@ -1037,9 +1188,12 @@
             </w:tabs>
             <w:rPr>
               <w:noProof/>
+              <w:sz w:val="22"/>
+              <w:szCs w:val="22"/>
+              <w:lang w:eastAsia="ja-JP"/>
             </w:rPr>
           </w:pPr>
-          <w:hyperlink w:anchor="_Toc481696365" w:history="1">
+          <w:hyperlink w:anchor="_Toc481746404" w:history="1">
             <w:r>
               <w:rPr>
                 <w:rStyle w:val="Hyperlink"/>
@@ -1066,7 +1220,7 @@
                 <w:noProof/>
                 <w:webHidden/>
               </w:rPr>
-              <w:instrText xml:space="preserve"> PAGEREF _Toc481696365 \h </w:instrText>
+              <w:instrText xml:space="preserve"> PAGEREF _Toc481746404 \h </w:instrText>
             </w:r>
             <w:r>
               <w:rPr>
@@ -1086,7 +1240,7 @@
                 <w:noProof/>
                 <w:webHidden/>
               </w:rPr>
-              <w:t>4</w:t>
+              <w:t>3</w:t>
             </w:r>
             <w:r>
               <w:rPr>
@@ -1107,9 +1261,10 @@
               <w:noProof/>
               <w:sz w:val="22"/>
               <w:szCs w:val="22"/>
+              <w:lang w:eastAsia="ja-JP"/>
             </w:rPr>
           </w:pPr>
-          <w:hyperlink w:anchor="_Toc481696366" w:history="1">
+          <w:hyperlink w:anchor="_Toc481746405" w:history="1">
             <w:r>
               <w:rPr>
                 <w:rStyle w:val="Hyperlink"/>
@@ -1136,7 +1291,7 @@
                 <w:noProof/>
                 <w:webHidden/>
               </w:rPr>
-              <w:instrText xml:space="preserve"> PAGEREF _Toc481696366 \h </w:instrText>
+              <w:instrText xml:space="preserve"> PAGEREF _Toc481746405 \h </w:instrText>
             </w:r>
             <w:r>
               <w:rPr>
@@ -1156,7 +1311,7 @@
                 <w:noProof/>
                 <w:webHidden/>
               </w:rPr>
-              <w:t>4</w:t>
+              <w:t>3</w:t>
             </w:r>
             <w:r>
               <w:rPr>
@@ -1175,9 +1330,12 @@
             </w:tabs>
             <w:rPr>
               <w:noProof/>
+              <w:sz w:val="22"/>
+              <w:szCs w:val="22"/>
+              <w:lang w:eastAsia="ja-JP"/>
             </w:rPr>
           </w:pPr>
-          <w:hyperlink w:anchor="_Toc481696367" w:history="1">
+          <w:hyperlink w:anchor="_Toc481746406" w:history="1">
             <w:r>
               <w:rPr>
                 <w:rStyle w:val="Hyperlink"/>
@@ -1204,7 +1362,7 @@
                 <w:noProof/>
                 <w:webHidden/>
               </w:rPr>
-              <w:instrText xml:space="preserve"> PAGEREF _Toc481696367 \h </w:instrText>
+              <w:instrText xml:space="preserve"> PAGEREF _Toc481746406 \h </w:instrText>
             </w:r>
             <w:r>
               <w:rPr>
@@ -1224,7 +1382,7 @@
                 <w:noProof/>
                 <w:webHidden/>
               </w:rPr>
-              <w:t>4</w:t>
+              <w:t>3</w:t>
             </w:r>
             <w:r>
               <w:rPr>
@@ -1243,9 +1401,12 @@
             </w:tabs>
             <w:rPr>
               <w:noProof/>
+              <w:sz w:val="22"/>
+              <w:szCs w:val="22"/>
+              <w:lang w:eastAsia="ja-JP"/>
             </w:rPr>
           </w:pPr>
-          <w:hyperlink w:anchor="_Toc481696368" w:history="1">
+          <w:hyperlink w:anchor="_Toc481746407" w:history="1">
             <w:r>
               <w:rPr>
                 <w:rStyle w:val="Hyperlink"/>
@@ -1272,7 +1433,7 @@
                 <w:noProof/>
                 <w:webHidden/>
               </w:rPr>
-              <w:instrText xml:space="preserve"> PAGEREF _Toc481696368 \h </w:instrText>
+              <w:instrText xml:space="preserve"> PAGEREF _Toc481746407 \h </w:instrText>
             </w:r>
             <w:r>
               <w:rPr>
@@ -1292,7 +1453,7 @@
                 <w:noProof/>
                 <w:webHidden/>
               </w:rPr>
-              <w:t>4</w:t>
+              <w:t>3</w:t>
             </w:r>
             <w:r>
               <w:rPr>
@@ -1313,9 +1474,10 @@
               <w:noProof/>
               <w:sz w:val="22"/>
               <w:szCs w:val="22"/>
+              <w:lang w:eastAsia="ja-JP"/>
             </w:rPr>
           </w:pPr>
-          <w:hyperlink w:anchor="_Toc481696369" w:history="1">
+          <w:hyperlink w:anchor="_Toc481746408" w:history="1">
             <w:r>
               <w:rPr>
                 <w:rStyle w:val="Hyperlink"/>
@@ -1342,7 +1504,7 @@
                 <w:noProof/>
                 <w:webHidden/>
               </w:rPr>
-              <w:instrText xml:space="preserve"> PAGEREF _Toc481696369 \h </w:instrText>
+              <w:instrText xml:space="preserve"> PAGEREF _Toc481746408 \h </w:instrText>
             </w:r>
             <w:r>
               <w:rPr>
@@ -1383,9 +1545,10 @@
               <w:noProof/>
               <w:sz w:val="22"/>
               <w:szCs w:val="22"/>
+              <w:lang w:eastAsia="ja-JP"/>
             </w:rPr>
           </w:pPr>
-          <w:hyperlink w:anchor="_Toc481696370" w:history="1">
+          <w:hyperlink w:anchor="_Toc481746409" w:history="1">
             <w:r>
               <w:rPr>
                 <w:rStyle w:val="Hyperlink"/>
@@ -1412,7 +1575,7 @@
                 <w:noProof/>
                 <w:webHidden/>
               </w:rPr>
-              <w:instrText xml:space="preserve"> PAGEREF _Toc481696370 \h </w:instrText>
+              <w:instrText xml:space="preserve"> PAGEREF _Toc481746409 \h </w:instrText>
             </w:r>
             <w:r>
               <w:rPr>
@@ -1453,9 +1616,10 @@
               <w:noProof/>
               <w:sz w:val="22"/>
               <w:szCs w:val="22"/>
+              <w:lang w:eastAsia="ja-JP"/>
             </w:rPr>
           </w:pPr>
-          <w:hyperlink w:anchor="_Toc481696371" w:history="1">
+          <w:hyperlink w:anchor="_Toc481746410" w:history="1">
             <w:r>
               <w:rPr>
                 <w:rStyle w:val="Hyperlink"/>
@@ -1482,7 +1646,7 @@
                 <w:noProof/>
                 <w:webHidden/>
               </w:rPr>
-              <w:instrText xml:space="preserve"> PAGEREF _Toc481696371 \h </w:instrText>
+              <w:instrText xml:space="preserve"> PAGEREF _Toc481746410 \h </w:instrText>
             </w:r>
             <w:r>
               <w:rPr>
@@ -1502,7 +1666,7 @@
                 <w:noProof/>
                 <w:webHidden/>
               </w:rPr>
-              <w:t>5</w:t>
+              <w:t>4</w:t>
             </w:r>
             <w:r>
               <w:rPr>
@@ -1523,9 +1687,10 @@
               <w:noProof/>
               <w:sz w:val="22"/>
               <w:szCs w:val="22"/>
+              <w:lang w:eastAsia="ja-JP"/>
             </w:rPr>
           </w:pPr>
-          <w:hyperlink w:anchor="_Toc481696372" w:history="1">
+          <w:hyperlink w:anchor="_Toc481746411" w:history="1">
             <w:r>
               <w:rPr>
                 <w:rStyle w:val="Hyperlink"/>
@@ -1552,7 +1717,7 @@
                 <w:noProof/>
                 <w:webHidden/>
               </w:rPr>
-              <w:instrText xml:space="preserve"> PAGEREF _Toc481696372 \h </w:instrText>
+              <w:instrText xml:space="preserve"> PAGEREF _Toc481746411 \h </w:instrText>
             </w:r>
             <w:r>
               <w:rPr>
@@ -1572,7 +1737,7 @@
                 <w:noProof/>
                 <w:webHidden/>
               </w:rPr>
-              <w:t>5</w:t>
+              <w:t>4</w:t>
             </w:r>
             <w:r>
               <w:rPr>
@@ -1591,9 +1756,12 @@
             </w:tabs>
             <w:rPr>
               <w:noProof/>
+              <w:sz w:val="22"/>
+              <w:szCs w:val="22"/>
+              <w:lang w:eastAsia="ja-JP"/>
             </w:rPr>
           </w:pPr>
-          <w:hyperlink w:anchor="_Toc481696373" w:history="1">
+          <w:hyperlink w:anchor="_Toc481746412" w:history="1">
             <w:r>
               <w:rPr>
                 <w:rStyle w:val="Hyperlink"/>
@@ -1620,7 +1788,7 @@
                 <w:noProof/>
                 <w:webHidden/>
               </w:rPr>
-              <w:instrText xml:space="preserve"> PAGEREF _Toc481696373 \h </w:instrText>
+              <w:instrText xml:space="preserve"> PAGEREF _Toc481746412 \h </w:instrText>
             </w:r>
             <w:r>
               <w:rPr>
@@ -1640,7 +1808,7 @@
                 <w:noProof/>
                 <w:webHidden/>
               </w:rPr>
-              <w:t>5</w:t>
+              <w:t>4</w:t>
             </w:r>
             <w:r>
               <w:rPr>
@@ -1659,9 +1827,12 @@
             </w:tabs>
             <w:rPr>
               <w:noProof/>
+              <w:sz w:val="22"/>
+              <w:szCs w:val="22"/>
+              <w:lang w:eastAsia="ja-JP"/>
             </w:rPr>
           </w:pPr>
-          <w:hyperlink w:anchor="_Toc481696374" w:history="1">
+          <w:hyperlink w:anchor="_Toc481746413" w:history="1">
             <w:r>
               <w:rPr>
                 <w:rStyle w:val="Hyperlink"/>
@@ -1688,7 +1859,7 @@
                 <w:noProof/>
                 <w:webHidden/>
               </w:rPr>
-              <w:instrText xml:space="preserve"> PAGEREF _Toc481696374 \h </w:instrText>
+              <w:instrText xml:space="preserve"> PAGEREF _Toc481746413 \h </w:instrText>
             </w:r>
             <w:r>
               <w:rPr>
@@ -1727,9 +1898,12 @@
             </w:tabs>
             <w:rPr>
               <w:noProof/>
+              <w:sz w:val="22"/>
+              <w:szCs w:val="22"/>
+              <w:lang w:eastAsia="ja-JP"/>
             </w:rPr>
           </w:pPr>
-          <w:hyperlink w:anchor="_Toc481696375" w:history="1">
+          <w:hyperlink w:anchor="_Toc481746414" w:history="1">
             <w:r>
               <w:rPr>
                 <w:rStyle w:val="Hyperlink"/>
@@ -1756,7 +1930,7 @@
                 <w:noProof/>
                 <w:webHidden/>
               </w:rPr>
-              <w:instrText xml:space="preserve"> PAGEREF _Toc481696375 \h </w:instrText>
+              <w:instrText xml:space="preserve"> PAGEREF _Toc481746414 \h </w:instrText>
             </w:r>
             <w:r>
               <w:rPr>
@@ -1795,9 +1969,12 @@
             </w:tabs>
             <w:rPr>
               <w:noProof/>
+              <w:sz w:val="22"/>
+              <w:szCs w:val="22"/>
+              <w:lang w:eastAsia="ja-JP"/>
             </w:rPr>
           </w:pPr>
-          <w:hyperlink w:anchor="_Toc481696376" w:history="1">
+          <w:hyperlink w:anchor="_Toc481746415" w:history="1">
             <w:r>
               <w:rPr>
                 <w:rStyle w:val="Hyperlink"/>
@@ -1824,7 +2001,7 @@
                 <w:noProof/>
                 <w:webHidden/>
               </w:rPr>
-              <w:instrText xml:space="preserve"> PAGEREF _Toc481696376 \h </w:instrText>
+              <w:instrText xml:space="preserve"> PAGEREF _Toc481746415 \h </w:instrText>
             </w:r>
             <w:r>
               <w:rPr>
@@ -1863,9 +2040,12 @@
             </w:tabs>
             <w:rPr>
               <w:noProof/>
+              <w:sz w:val="22"/>
+              <w:szCs w:val="22"/>
+              <w:lang w:eastAsia="ja-JP"/>
             </w:rPr>
           </w:pPr>
-          <w:hyperlink w:anchor="_Toc481696377" w:history="1">
+          <w:hyperlink w:anchor="_Toc481746416" w:history="1">
             <w:r>
               <w:rPr>
                 <w:rStyle w:val="Hyperlink"/>
@@ -1892,7 +2072,7 @@
                 <w:noProof/>
                 <w:webHidden/>
               </w:rPr>
-              <w:instrText xml:space="preserve"> PAGEREF _Toc481696377 \h </w:instrText>
+              <w:instrText xml:space="preserve"> PAGEREF _Toc481746416 \h </w:instrText>
             </w:r>
             <w:r>
               <w:rPr>
@@ -1912,7 +2092,7 @@
                 <w:noProof/>
                 <w:webHidden/>
               </w:rPr>
-              <w:t>6</w:t>
+              <w:t>5</w:t>
             </w:r>
             <w:r>
               <w:rPr>
@@ -1931,9 +2111,12 @@
             </w:tabs>
             <w:rPr>
               <w:noProof/>
+              <w:sz w:val="22"/>
+              <w:szCs w:val="22"/>
+              <w:lang w:eastAsia="ja-JP"/>
             </w:rPr>
           </w:pPr>
-          <w:hyperlink w:anchor="_Toc481696378" w:history="1">
+          <w:hyperlink w:anchor="_Toc481746417" w:history="1">
             <w:r>
               <w:rPr>
                 <w:rStyle w:val="Hyperlink"/>
@@ -1960,7 +2143,7 @@
                 <w:noProof/>
                 <w:webHidden/>
               </w:rPr>
-              <w:instrText xml:space="preserve"> PAGEREF _Toc481696378 \h </w:instrText>
+              <w:instrText xml:space="preserve"> PAGEREF _Toc481746417 \h </w:instrText>
             </w:r>
             <w:r>
               <w:rPr>
@@ -1980,7 +2163,7 @@
                 <w:noProof/>
                 <w:webHidden/>
               </w:rPr>
-              <w:t>6</w:t>
+              <w:t>5</w:t>
             </w:r>
             <w:r>
               <w:rPr>
@@ -1999,9 +2182,12 @@
             </w:tabs>
             <w:rPr>
               <w:noProof/>
+              <w:sz w:val="22"/>
+              <w:szCs w:val="22"/>
+              <w:lang w:eastAsia="ja-JP"/>
             </w:rPr>
           </w:pPr>
-          <w:hyperlink w:anchor="_Toc481696379" w:history="1">
+          <w:hyperlink w:anchor="_Toc481746418" w:history="1">
             <w:r>
               <w:rPr>
                 <w:rStyle w:val="Hyperlink"/>
@@ -2028,7 +2214,7 @@
                 <w:noProof/>
                 <w:webHidden/>
               </w:rPr>
-              <w:instrText xml:space="preserve"> PAGEREF _Toc481696379 \h </w:instrText>
+              <w:instrText xml:space="preserve"> PAGEREF _Toc481746418 \h </w:instrText>
             </w:r>
             <w:r>
               <w:rPr>
@@ -2048,7 +2234,7 @@
                 <w:noProof/>
                 <w:webHidden/>
               </w:rPr>
-              <w:t>6</w:t>
+              <w:t>5</w:t>
             </w:r>
             <w:r>
               <w:rPr>
@@ -2067,9 +2253,12 @@
             </w:tabs>
             <w:rPr>
               <w:noProof/>
+              <w:sz w:val="22"/>
+              <w:szCs w:val="22"/>
+              <w:lang w:eastAsia="ja-JP"/>
             </w:rPr>
           </w:pPr>
-          <w:hyperlink w:anchor="_Toc481696380" w:history="1">
+          <w:hyperlink w:anchor="_Toc481746419" w:history="1">
             <w:r>
               <w:rPr>
                 <w:rStyle w:val="Hyperlink"/>
@@ -2096,7 +2285,7 @@
                 <w:noProof/>
                 <w:webHidden/>
               </w:rPr>
-              <w:instrText xml:space="preserve"> PAGEREF _Toc481696380 \h </w:instrText>
+              <w:instrText xml:space="preserve"> PAGEREF _Toc481746419 \h </w:instrText>
             </w:r>
             <w:r>
               <w:rPr>
@@ -2137,9 +2326,10 @@
               <w:noProof/>
               <w:sz w:val="22"/>
               <w:szCs w:val="22"/>
+              <w:lang w:eastAsia="ja-JP"/>
             </w:rPr>
           </w:pPr>
-          <w:hyperlink w:anchor="_Toc481696381" w:history="1">
+          <w:hyperlink w:anchor="_Toc481746420" w:history="1">
             <w:r>
               <w:rPr>
                 <w:rStyle w:val="Hyperlink"/>
@@ -2166,7 +2356,7 @@
                 <w:noProof/>
                 <w:webHidden/>
               </w:rPr>
-              <w:instrText xml:space="preserve"> PAGEREF _Toc481696381 \h </w:instrText>
+              <w:instrText xml:space="preserve"> PAGEREF _Toc481746420 \h </w:instrText>
             </w:r>
             <w:r>
               <w:rPr>
@@ -2205,9 +2395,12 @@
             </w:tabs>
             <w:rPr>
               <w:noProof/>
+              <w:sz w:val="22"/>
+              <w:szCs w:val="22"/>
+              <w:lang w:eastAsia="ja-JP"/>
             </w:rPr>
           </w:pPr>
-          <w:hyperlink w:anchor="_Toc481696382" w:history="1">
+          <w:hyperlink w:anchor="_Toc481746421" w:history="1">
             <w:r>
               <w:rPr>
                 <w:rStyle w:val="Hyperlink"/>
@@ -2234,7 +2427,7 @@
                 <w:noProof/>
                 <w:webHidden/>
               </w:rPr>
-              <w:instrText xml:space="preserve"> PAGEREF _Toc481696382 \h </w:instrText>
+              <w:instrText xml:space="preserve"> PAGEREF _Toc481746421 \h </w:instrText>
             </w:r>
             <w:r>
               <w:rPr>
@@ -2273,14 +2466,88 @@
             </w:tabs>
             <w:rPr>
               <w:noProof/>
+              <w:sz w:val="22"/>
+              <w:szCs w:val="22"/>
+              <w:lang w:eastAsia="ja-JP"/>
             </w:rPr>
           </w:pPr>
-          <w:hyperlink w:anchor="_Toc481696383" w:history="1">
+          <w:hyperlink w:anchor="_Toc481746422" w:history="1">
             <w:r>
               <w:rPr>
                 <w:rStyle w:val="Hyperlink"/>
                 <w:noProof/>
               </w:rPr>
+              <w:t>IMD Status Switch</w:t>
+            </w:r>
+            <w:r>
+              <w:rPr>
+                <w:noProof/>
+                <w:webHidden/>
+              </w:rPr>
+              <w:tab/>
+            </w:r>
+            <w:r>
+              <w:rPr>
+                <w:noProof/>
+                <w:webHidden/>
+              </w:rPr>
+              <w:fldChar w:fldCharType="begin"/>
+            </w:r>
+            <w:r>
+              <w:rPr>
+                <w:noProof/>
+                <w:webHidden/>
+              </w:rPr>
+              <w:instrText xml:space="preserve"> PAGEREF _Toc481746422 \h </w:instrText>
+            </w:r>
+            <w:r>
+              <w:rPr>
+                <w:noProof/>
+                <w:webHidden/>
+              </w:rPr>
+            </w:r>
+            <w:r>
+              <w:rPr>
+                <w:noProof/>
+                <w:webHidden/>
+              </w:rPr>
+              <w:fldChar w:fldCharType="separate"/>
+            </w:r>
+            <w:r>
+              <w:rPr>
+                <w:noProof/>
+                <w:webHidden/>
+              </w:rPr>
+              <w:t>6</w:t>
+            </w:r>
+            <w:r>
+              <w:rPr>
+                <w:noProof/>
+                <w:webHidden/>
+              </w:rPr>
+              <w:fldChar w:fldCharType="end"/>
+            </w:r>
+          </w:hyperlink>
+        </w:p>
+        <w:p>
+          <w:pPr>
+            <w:pStyle w:val="TOC3"/>
+            <w:tabs>
+              <w:tab w:val="right" w:leader="dot" w:pos="9350"/>
+            </w:tabs>
+            <w:rPr>
+              <w:noProof/>
+              <w:sz w:val="22"/>
+              <w:szCs w:val="22"/>
+              <w:lang w:eastAsia="ja-JP"/>
+            </w:rPr>
+          </w:pPr>
+          <w:hyperlink w:anchor="_Toc481746423" w:history="1">
+            <w:r>
+              <w:rPr>
+                <w:rStyle w:val="Hyperlink"/>
+                <w:noProof/>
+              </w:rPr>
               <w:t>Status/Debug LEDs</w:t>
             </w:r>
             <w:r>
@@ -2302,7 +2569,78 @@
                 <w:noProof/>
                 <w:webHidden/>
               </w:rPr>
-              <w:instrText xml:space="preserve"> PAGEREF _Toc481696383 \h </w:instrText>
+              <w:instrText xml:space="preserve"> PAGEREF _Toc481746423 \h </w:instrText>
+            </w:r>
+            <w:r>
+              <w:rPr>
+                <w:noProof/>
+                <w:webHidden/>
+              </w:rPr>
+            </w:r>
+            <w:r>
+              <w:rPr>
+                <w:noProof/>
+                <w:webHidden/>
+              </w:rPr>
+              <w:fldChar w:fldCharType="separate"/>
+            </w:r>
+            <w:r>
+              <w:rPr>
+                <w:noProof/>
+                <w:webHidden/>
+              </w:rPr>
+              <w:t>6</w:t>
+            </w:r>
+            <w:r>
+              <w:rPr>
+                <w:noProof/>
+                <w:webHidden/>
+              </w:rPr>
+              <w:fldChar w:fldCharType="end"/>
+            </w:r>
+          </w:hyperlink>
+        </w:p>
+        <w:p>
+          <w:pPr>
+            <w:pStyle w:val="TOC3"/>
+            <w:tabs>
+              <w:tab w:val="right" w:leader="dot" w:pos="9350"/>
+            </w:tabs>
+            <w:rPr>
+              <w:noProof/>
+              <w:sz w:val="22"/>
+              <w:szCs w:val="22"/>
+              <w:lang w:eastAsia="ja-JP"/>
+            </w:rPr>
+          </w:pPr>
+          <w:hyperlink w:anchor="_Toc481746424" w:history="1">
+            <w:r>
+              <w:rPr>
+                <w:rStyle w:val="Hyperlink"/>
+                <w:noProof/>
+              </w:rPr>
+              <w:t>HVPL</w:t>
+            </w:r>
+            <w:r>
+              <w:rPr>
+                <w:noProof/>
+                <w:webHidden/>
+              </w:rPr>
+              <w:tab/>
+            </w:r>
+            <w:r>
+              <w:rPr>
+                <w:noProof/>
+                <w:webHidden/>
+              </w:rPr>
+              <w:fldChar w:fldCharType="begin"/>
+            </w:r>
+            <w:r>
+              <w:rPr>
+                <w:noProof/>
+                <w:webHidden/>
+              </w:rPr>
+              <w:instrText xml:space="preserve"> PAGEREF _Toc481746424 \h </w:instrText>
             </w:r>
             <w:r>
               <w:rPr>
@@ -2343,9 +2681,10 @@
               <w:noProof/>
               <w:sz w:val="22"/>
               <w:szCs w:val="22"/>
+              <w:lang w:eastAsia="ja-JP"/>
             </w:rPr>
           </w:pPr>
-          <w:hyperlink w:anchor="_Toc481696384" w:history="1">
+          <w:hyperlink w:anchor="_Toc481746425" w:history="1">
             <w:r>
               <w:rPr>
                 <w:rStyle w:val="Hyperlink"/>
@@ -2372,7 +2711,7 @@
                 <w:noProof/>
                 <w:webHidden/>
               </w:rPr>
-              <w:instrText xml:space="preserve"> PAGEREF _Toc481696384 \h </w:instrText>
+              <w:instrText xml:space="preserve"> PAGEREF _Toc481746425 \h </w:instrText>
             </w:r>
             <w:r>
               <w:rPr>
@@ -2420,42 +2759,22 @@
             <w:fldChar w:fldCharType="end"/>
           </w:r>
         </w:p>
-        <w:p/>
-        <w:p/>
       </w:sdtContent>
     </w:sdt>
     <w:p>
       <w:pPr>
         <w:pStyle w:val="Heading1"/>
       </w:pPr>
-      <w:bookmarkStart w:id="3" w:name="_Toc481696357"/>
+      <w:bookmarkStart w:id="4" w:name="_Toc481746396"/>
       <w:r>
         <w:lastRenderedPageBreak/>
         <w:t>Introduction</w:t>
       </w:r>
-      <w:bookmarkEnd w:id="3"/>
-    </w:p>
-    <w:p>
-      <w:commentRangeStart w:id="4"/>
-      <w:r>
-        <w:t xml:space="preserve">This document is intended describe the current design of the Tractive System Interface board and its intended use. </w:t>
-      </w:r>
-      <w:commentRangeStart w:id="5"/>
-      <w:r>
-        <w:t>Future improvements, as well as board errata, will also be covered so that future students may understand the pitfalls we enco</w:t>
-      </w:r>
-      <w:r>
-        <w:t>untered, as well as our perceived path forward for the board.</w:t>
-      </w:r>
-      <w:bookmarkStart w:id="6" w:name="_GoBack"/>
-      <w:bookmarkEnd w:id="6"/>
-      <w:commentRangeEnd w:id="4"/>
-      <w:r>
-        <w:commentReference w:id="4"/>
-      </w:r>
-      <w:commentRangeEnd w:id="5"/>
-      <w:r>
-        <w:commentReference w:id="5"/>
+      <w:bookmarkEnd w:id="4"/>
+    </w:p>
+    <w:p>
+      <w:r>
+        <w:t>This document is intended describe the current design of the Tractive System Interface board and its intended use. Future improvements, as well as board errata, will also be covered so that future students may understand the pitfalls we encountered, as well as our perceived path forward for the board.</w:t>
       </w:r>
     </w:p>
     <w:p>
@@ -2551,10 +2870,7 @@
         <w:contextualSpacing/>
       </w:pPr>
       <w:r>
-        <w:t>Accept (over UART)</w:t>
-      </w:r>
-      <w:r>
-        <w:t xml:space="preserve"> throttle commands from VSCADA</w:t>
+        <w:t>Accept (over UART) throttle commands from VSCADA</w:t>
       </w:r>
     </w:p>
     <w:p>
@@ -2632,10 +2948,7 @@
         <w:contextualSpacing/>
       </w:pPr>
       <w:r>
-        <w:t>Read voltage and current values fro</w:t>
-      </w:r>
-      <w:r>
-        <w:t>m TSV</w:t>
+        <w:t>Read voltage and current values from TSV</w:t>
       </w:r>
     </w:p>
     <w:p>
@@ -2733,53 +3046,46 @@
       <w:pPr>
         <w:pStyle w:val="Heading1"/>
       </w:pPr>
-      <w:bookmarkStart w:id="7" w:name="_Toc481695359"/>
-      <w:bookmarkStart w:id="8" w:name="_Toc481696358"/>
-      <w:commentRangeStart w:id="9"/>
-      <w:commentRangeStart w:id="10"/>
+      <w:bookmarkStart w:id="5" w:name="_Toc481695359"/>
+      <w:bookmarkStart w:id="6" w:name="_Toc481746397"/>
       <w:r>
         <w:t>Schematic</w:t>
       </w:r>
-      <w:commentRangeEnd w:id="9"/>
-      <w:r>
-        <w:commentReference w:id="9"/>
-      </w:r>
-      <w:commentRangeEnd w:id="10"/>
-      <w:r>
-        <w:commentReference w:id="10"/>
+      <w:bookmarkEnd w:id="5"/>
+      <w:bookmarkEnd w:id="6"/>
+    </w:p>
+    <w:p>
+      <w:r>
+        <w:t>This schematic itself contains many comments and annotations. Additionally, each component should contain a sizable amount of information. This includes footprint, datasheet, and DigiKey part number, among other characteristics. Here we will discuss the reason behind our component selection, as well as their intended functionality.</w:t>
+      </w:r>
+    </w:p>
+    <w:p>
+      <w:pPr>
+        <w:pStyle w:val="Heading2"/>
+        <w:tabs>
+          <w:tab w:val="right" w:pos="9360"/>
+        </w:tabs>
+      </w:pPr>
+      <w:bookmarkStart w:id="7" w:name="_Toc481695360"/>
+      <w:bookmarkStart w:id="8" w:name="_Toc481746398"/>
+      <w:r>
+        <w:t>Main Sheet</w:t>
       </w:r>
       <w:bookmarkEnd w:id="7"/>
       <w:bookmarkEnd w:id="8"/>
-    </w:p>
-    <w:p>
-      <w:r>
-        <w:t>This schematic itself contains many comments and annotations. Additionally, each component should contain a sizable amount of information. This includes footprint, datasheet, and DigiKey part number, among other characteristics. Here we will discuss the re</w:t>
-      </w:r>
-      <w:r>
-        <w:t>ason behind our component selection, as well as their intended functionality.</w:t>
-      </w:r>
-    </w:p>
-    <w:p>
-      <w:pPr>
-        <w:pStyle w:val="Heading2"/>
-      </w:pPr>
-      <w:bookmarkStart w:id="11" w:name="_Toc481695360"/>
-      <w:bookmarkStart w:id="12" w:name="_Toc481696359"/>
-      <w:r>
-        <w:t>Main Sheet</w:t>
-      </w:r>
-      <w:bookmarkEnd w:id="11"/>
-      <w:bookmarkEnd w:id="12"/>
+      <w:r>
+        <w:tab/>
+      </w:r>
     </w:p>
     <w:p>
       <w:pPr>
         <w:pStyle w:val="Heading3"/>
       </w:pPr>
-      <w:bookmarkStart w:id="13" w:name="_Toc481696360"/>
+      <w:bookmarkStart w:id="9" w:name="_Toc481746399"/>
       <w:r>
         <w:t>AIRs Measurement</w:t>
       </w:r>
-      <w:bookmarkEnd w:id="13"/>
+      <w:bookmarkEnd w:id="9"/>
     </w:p>
     <w:p>
       <w:r>
@@ -2790,87 +3096,72 @@
       <w:pPr>
         <w:pStyle w:val="Heading3"/>
       </w:pPr>
-      <w:bookmarkStart w:id="14" w:name="_Toc481696361"/>
+      <w:bookmarkStart w:id="10" w:name="_Toc481746400"/>
       <w:r>
         <w:lastRenderedPageBreak/>
         <w:t>IMD PWM LPF</w:t>
       </w:r>
+      <w:bookmarkEnd w:id="10"/>
+    </w:p>
+    <w:p>
+      <w:r>
+        <w:t>The IMD outputs a PWM signal that corresponds to the resistance seen across the TSV. The intent of this filter was to produce an analog voltage that could then be read by the microcontroller (PIN60, ADC), and passed to VSCADA over CAN. At the conclusion of ECE492-SP17, this has not been debugged/used.</w:t>
+      </w:r>
+    </w:p>
+    <w:p>
+      <w:pPr>
+        <w:pStyle w:val="Heading3"/>
+      </w:pPr>
+      <w:bookmarkStart w:id="11" w:name="_Toc481746401"/>
+      <w:r>
+        <w:t>Current Measurement</w:t>
+      </w:r>
+      <w:bookmarkEnd w:id="11"/>
+    </w:p>
+    <w:p>
+      <w:r>
+        <w:t>The current sensor we are using produces a differential output, that we then put through this unity-gain differential amplifier to produce a single-ended output. The signal, I_Measure, then goes into PIN58 of the microcontroller (ADC) to be later passed along to VSCADA over CAN. At the conclusion of ECE492-SP17, this has not been debugged/used.</w:t>
+      </w:r>
+    </w:p>
+    <w:p>
+      <w:pPr>
+        <w:pStyle w:val="Heading3"/>
+      </w:pPr>
+      <w:bookmarkStart w:id="12" w:name="_Toc481746402"/>
+      <w:r>
+        <w:t>Temperature Sensor</w:t>
+      </w:r>
+      <w:bookmarkEnd w:id="12"/>
+    </w:p>
+    <w:p>
+      <w:r>
+        <w:t>The temperature sensor communicates with the microcontroller over SPI. At the conclusion of ECE492-SP17, this has not been debugged/used.</w:t>
+      </w:r>
+    </w:p>
+    <w:p>
+      <w:pPr>
+        <w:pStyle w:val="Heading3"/>
+      </w:pPr>
+      <w:bookmarkStart w:id="13" w:name="_Toc481746403"/>
+      <w:r>
+        <w:t>Current Enable</w:t>
+      </w:r>
+      <w:bookmarkEnd w:id="13"/>
+    </w:p>
+    <w:p>
+      <w:r>
+        <w:t>During our CDR, many alumni had expressed concern over the current draw of the Current Sensor. To fix this, we added a low-side switch so that the microcontroller (PIN44) could momentarily power the sensor to take a reading. At the conclusion of ECE492-SP17, this has not been debugged/used.</w:t>
+      </w:r>
+    </w:p>
+    <w:p>
+      <w:pPr>
+        <w:pStyle w:val="Heading3"/>
+      </w:pPr>
+      <w:bookmarkStart w:id="14" w:name="_Toc481746404"/>
+      <w:r>
+        <w:t>Spare ADC Switch</w:t>
+      </w:r>
       <w:bookmarkEnd w:id="14"/>
-    </w:p>
-    <w:p>
-      <w:r>
-        <w:t xml:space="preserve">The </w:t>
-      </w:r>
-      <w:r>
-        <w:t>IMD outputs a PWM signal that corresponds to the resistance seen across the TSV. The intent of this filter was to produce an analog voltage that could then be read by the microcontroller (PIN60, ADC), and passed to VSCADA over CAN. At the conclusion of ECE</w:t>
-      </w:r>
-      <w:r>
-        <w:t>492-SP17, this has not been debugged/used.</w:t>
-      </w:r>
-    </w:p>
-    <w:p>
-      <w:pPr>
-        <w:pStyle w:val="Heading3"/>
-      </w:pPr>
-      <w:bookmarkStart w:id="15" w:name="_Toc481696362"/>
-      <w:r>
-        <w:t>Current Measurement</w:t>
-      </w:r>
-      <w:bookmarkEnd w:id="15"/>
-    </w:p>
-    <w:p>
-      <w:r>
-        <w:t>The current sensor we are using produces a differential output, that we then put through this unity-gain differential amplifier to produce a single-ended output. The signal, I_Measure, then g</w:t>
-      </w:r>
-      <w:r>
-        <w:t>oes into PIN58 of the microcontroller (ADC) to be later passed along to VSCADA over CAN. At the conclusion of ECE492-SP17, this has not been debugged/used.</w:t>
-      </w:r>
-    </w:p>
-    <w:p>
-      <w:pPr>
-        <w:pStyle w:val="Heading3"/>
-      </w:pPr>
-      <w:bookmarkStart w:id="16" w:name="_Toc481696363"/>
-      <w:r>
-        <w:t>Temperature Sensor</w:t>
-      </w:r>
-      <w:bookmarkEnd w:id="16"/>
-    </w:p>
-    <w:p>
-      <w:r>
-        <w:t>The temperature sensor communicates with the microcontroller over SPI. At the c</w:t>
-      </w:r>
-      <w:r>
-        <w:t>onclusion of ECE492-SP17, this has not been debugged/used.</w:t>
-      </w:r>
-    </w:p>
-    <w:p>
-      <w:pPr>
-        <w:pStyle w:val="Heading3"/>
-      </w:pPr>
-      <w:bookmarkStart w:id="17" w:name="_Toc481696364"/>
-      <w:r>
-        <w:t>Current Enable</w:t>
-      </w:r>
-      <w:bookmarkEnd w:id="17"/>
-    </w:p>
-    <w:p>
-      <w:r>
-        <w:t>During our CDR, many alumni had expressed concern over the current draw of the Current Sensor. To fix this, we added a low-side switch so that the microcontroller (PIN44) could mom</w:t>
-      </w:r>
-      <w:r>
-        <w:t>entarily power the sensor to take a reading. At the conclusion of ECE492-SP17, this has not been debugged/used.</w:t>
-      </w:r>
-    </w:p>
-    <w:p>
-      <w:pPr>
-        <w:pStyle w:val="Heading3"/>
-      </w:pPr>
-      <w:bookmarkStart w:id="18" w:name="_Toc481696365"/>
-      <w:r>
-        <w:t>Spare ADC Switch</w:t>
-      </w:r>
-      <w:bookmarkEnd w:id="18"/>
     </w:p>
     <w:p>
       <w:pPr>
@@ -2879,48 +3170,36 @@
         </w:rPr>
       </w:pPr>
       <w:r>
-        <w:t>The intention of this switch was to give the user spare ADC’s for unforeseen future use. Unfortunately, the control signals o</w:t>
-      </w:r>
-      <w:r>
-        <w:t>f the microcontroller all exist on the same pins as the ADC’s. Therefore, this switch may be toggled after programming in order to free up these additional pins.</w:t>
+        <w:t>The intention of this switch was to give the user spare ADC’s for unforeseen future use. Unfortunately, the control signals of the microcontroller all exist on the same pins as the ADC’s. Therefore, this switch may be toggled after programming in order to free up these additional pins.</w:t>
       </w:r>
     </w:p>
     <w:p>
       <w:pPr>
         <w:pStyle w:val="Heading2"/>
       </w:pPr>
-      <w:bookmarkStart w:id="19" w:name="_Toc481695361"/>
-      <w:bookmarkStart w:id="20" w:name="_Toc481696366"/>
+      <w:bookmarkStart w:id="15" w:name="_Toc481695361"/>
+      <w:bookmarkStart w:id="16" w:name="_Toc481746405"/>
       <w:r>
         <w:t>Isolators</w:t>
       </w:r>
-      <w:bookmarkEnd w:id="19"/>
-      <w:bookmarkEnd w:id="20"/>
+      <w:bookmarkEnd w:id="15"/>
+      <w:bookmarkEnd w:id="16"/>
     </w:p>
     <w:p>
       <w:pPr>
         <w:pStyle w:val="Heading3"/>
       </w:pPr>
-      <w:bookmarkStart w:id="21" w:name="_Toc481696367"/>
+      <w:bookmarkStart w:id="17" w:name="_Toc481746406"/>
       <w:r>
         <w:t>Throttle</w:t>
       </w:r>
-      <w:bookmarkEnd w:id="21"/>
-    </w:p>
-    <w:p>
-      <w:r>
-        <w:t>This isolated differential amplifier passes the low-voltage throttle signal</w:t>
-      </w:r>
-      <w:r>
-        <w:t xml:space="preserve"> (Throttle_LV) to the high voltage side of the board. The voltage divider on the input is intended to bring the voltage down to a 0-2V range. On the high voltage side, the op-amp has a gain such that the signal is back to the 0-5V range used by the motor c</w:t>
-      </w:r>
-      <w:r>
-        <w:t>ontroller. Note: R58 on the schematic has a 24.9k resistor. This results in incorrect amplification. This has been replaced on the current board with a 15k ohm resistor, and should be changed for future runs of the board. Should also be noted that this con</w:t>
-      </w:r>
-      <w:r>
-        <w:t xml:space="preserve">figuration is based upon the application described in the part datasheet (here: </w:t>
-      </w:r>
-      <w:hyperlink r:id="rId10">
+      <w:bookmarkEnd w:id="17"/>
+    </w:p>
+    <w:p>
+      <w:r>
+        <w:t xml:space="preserve">This isolated differential amplifier passes the low-voltage throttle signal (Throttle_LV) to the high voltage side of the board. The voltage divider on the input is intended to bring the voltage down to a 0-2V range. On the high voltage side, the op-amp has a gain such that the signal is back to the 0-5V range used by the motor controller. Note: R58 on the schematic has a 24.9k resistor. This results in incorrect amplification. This has been replaced on the current board with a 15k ohm resistor, and should be changed for future runs of the board. Should also be noted that this configuration is based upon the application described in the part datasheet (here: </w:t>
+      </w:r>
+      <w:hyperlink r:id="rId8">
         <w:r>
           <w:rPr>
             <w:color w:val="1155CC"/>
@@ -2937,86 +3216,88 @@
       <w:pPr>
         <w:pStyle w:val="Heading3"/>
       </w:pPr>
-      <w:bookmarkStart w:id="22" w:name="_Toc481696368"/>
+      <w:bookmarkStart w:id="18" w:name="_Toc481746407"/>
       <w:r>
         <w:t>Voltage Measurement</w:t>
       </w:r>
+      <w:bookmarkEnd w:id="18"/>
+    </w:p>
+    <w:p>
+      <w:r>
+        <w:lastRenderedPageBreak/>
+        <w:t>This is the same isolator as the one found in the Throttle Isolation circuit described above. The difference here is the voltage divider on the input, intended to divide a 120V TSV to a 0-2V range. The isolated output, V_Measure, then goes to the microcontroller (PIN59) where it may be read by an ADC, and later sent to VSCADA. Preliminary testing was done using probes to check if an isolated voltage could be seen on the low-voltage side of the board, however, this was never done with the full 96V supplied by TSV. At the conclusion of ECE492-SP17, this has not been debugged/used.</w:t>
+      </w:r>
+    </w:p>
+    <w:p>
+      <w:pPr>
+        <w:pStyle w:val="Heading2"/>
+      </w:pPr>
+      <w:bookmarkStart w:id="19" w:name="_Toc481695362"/>
+      <w:bookmarkStart w:id="20" w:name="_Toc481746408"/>
+      <w:r>
+        <w:t>Connectors</w:t>
+      </w:r>
+      <w:bookmarkEnd w:id="19"/>
+      <w:bookmarkEnd w:id="20"/>
+    </w:p>
+    <w:p>
+      <w:r>
+        <w:t xml:space="preserve">The P2 and P3 connectors should be replaced. These currently are designed to use ribbon cables, however, the gauge of the ribbon cable is such that connections to the Deutsch Connectors are difficult. Additionally, more attention should be paid to the ordering of the pins. Currently, the locations are such that on the ribbon cables alternating wires go in completely opposite directions. This causes unnecessary difficulties in wiring the board and box. It should also be noted that the headers for P2 and P3 as installed on the board allow for the ribbon cables to be connected backwards. </w:t>
+      </w:r>
+    </w:p>
+    <w:p>
+      <w:r>
+        <w:t xml:space="preserve">The remaining connectors for the JTAG programmer, High Voltage connections, as well as spare pins functioned simply and securely. </w:t>
+      </w:r>
+    </w:p>
+    <w:p>
+      <w:r>
+        <w:t xml:space="preserve">Connections for the board are covered in greater detail in the Interconnectivity Document (ICD) on the website (here: </w:t>
+      </w:r>
+      <w:hyperlink r:id="rId9" w:history="1">
+        <w:r>
+          <w:rPr>
+            <w:rStyle w:val="Hyperlink"/>
+          </w:rPr>
+          <w:t>https://sites.lafayette.edu/ece492-sp17/files/2017/01/TSI_ICD.pdf</w:t>
+        </w:r>
+      </w:hyperlink>
+      <w:r>
+        <w:t>).</w:t>
+      </w:r>
+    </w:p>
+    <w:p>
+      <w:pPr>
+        <w:pStyle w:val="Heading2"/>
+      </w:pPr>
+      <w:bookmarkStart w:id="21" w:name="_Toc481695363"/>
+      <w:bookmarkStart w:id="22" w:name="_Toc481746409"/>
+      <w:r>
+        <w:t>DC/DC Converter</w:t>
+      </w:r>
+      <w:bookmarkEnd w:id="21"/>
       <w:bookmarkEnd w:id="22"/>
     </w:p>
     <w:p>
       <w:r>
-        <w:lastRenderedPageBreak/>
-        <w:t>This is the same isolator as the one found in th</w:t>
-      </w:r>
-      <w:r>
-        <w:t>e Throttle Isolation circuit described above. The difference here is the voltage divider on the input, intended to divide a 120V TSV to a 0-2V range. The isolated output, V_Measure, then goes to the microcontroller (PIN59) where it may be read by an ADC, a</w:t>
-      </w:r>
-      <w:r>
-        <w:t>nd later sent to VSCADA. Preliminary testing was done using probes to check if an isolated voltage could be seen on the low-voltage side of the board, however, this was never done with the full 96V supplied by TSV. At the conclusion of ECE492-SP17, this ha</w:t>
-      </w:r>
-      <w:r>
-        <w:t>s not been debugged/used.</w:t>
+        <w:t>The DC/DC Converter worked fine, and may be confirmed by viewing the PWR LED next to the microcontroller, which turns on whenever 5V is supplied. In future runs, it is recommended that this converter change to a dual output. This is due to the 24V-to-10V regulator (LM7810). This regulator needed to create 10V referenced from the CH_GND, however, since it was regulating from the 24V coming into the DC/DC, isolation had to be sacrificed. This resulted in the +24V_RTN and CH_GND pins being soldered together on the P3 connector.</w:t>
       </w:r>
     </w:p>
     <w:p>
       <w:pPr>
         <w:pStyle w:val="Heading2"/>
       </w:pPr>
-      <w:bookmarkStart w:id="23" w:name="_Toc481695362"/>
-      <w:bookmarkStart w:id="24" w:name="_Toc481696369"/>
-      <w:r>
-        <w:t>Connectors</w:t>
+      <w:bookmarkStart w:id="23" w:name="_Toc481695364"/>
+      <w:bookmarkStart w:id="24" w:name="_Toc481746410"/>
+      <w:r>
+        <w:t>CAN Transceiver</w:t>
       </w:r>
       <w:bookmarkEnd w:id="23"/>
       <w:bookmarkEnd w:id="24"/>
     </w:p>
     <w:p>
       <w:r>
-        <w:t>In short, ribbon cables suck</w:t>
-      </w:r>
-    </w:p>
-    <w:p/>
-    <w:p>
-      <w:pPr>
-        <w:pStyle w:val="Heading2"/>
-      </w:pPr>
-      <w:bookmarkStart w:id="25" w:name="_Toc481695363"/>
-      <w:bookmarkStart w:id="26" w:name="_Toc481696370"/>
-      <w:r>
-        <w:t>DC/DC Converter</w:t>
-      </w:r>
-      <w:bookmarkEnd w:id="25"/>
-      <w:bookmarkEnd w:id="26"/>
-    </w:p>
-    <w:p>
-      <w:r>
-        <w:t>The DC/DC Converter worked fine, and may be confirmed by viewing the PWR LED next to the microcontroller, which turns on whenever 5V is supplied. In future runs, it is recommended that this converter change to a dual output. This is due to the 24V-to-10V r</w:t>
-      </w:r>
-      <w:r>
-        <w:t>egulator (LM7810). This regulator needed to create 10V referenced from the CH_GND, however, since it was regulating from the 24V coming into the DC/DC, isolation had to be sacrificed. This resulted in the +24V_RTN and CH_GND pins being soldered together on</w:t>
-      </w:r>
-      <w:r>
-        <w:t xml:space="preserve"> the P3 connector.</w:t>
-      </w:r>
-    </w:p>
-    <w:p>
-      <w:pPr>
-        <w:pStyle w:val="Heading2"/>
-      </w:pPr>
-      <w:bookmarkStart w:id="27" w:name="_Toc481695364"/>
-      <w:bookmarkStart w:id="28" w:name="_Toc481696371"/>
-      <w:r>
-        <w:t>CAN Transceiver</w:t>
-      </w:r>
-      <w:bookmarkEnd w:id="27"/>
-      <w:bookmarkEnd w:id="28"/>
-    </w:p>
-    <w:p>
-      <w:r>
-        <w:t>The CAN Transceiver is identical to the one found on the PacMan boards. No software supporting communication was written, however, it is assumed that code may be taken from the functioning communication protocol used by t</w:t>
-      </w:r>
-      <w:r>
-        <w:t xml:space="preserve">he PacMan boards. It is noted on the schematic, but to reiterate, R44 should </w:t>
+        <w:t xml:space="preserve">The CAN Transceiver is identical to the one found on the PacMan boards. No software supporting communication was written, however, it is assumed that code may be taken from the functioning communication protocol used by the PacMan boards. It is noted on the schematic, but to reiterate, R44 should </w:t>
       </w:r>
       <w:r>
         <w:rPr>
@@ -3032,15 +3313,15 @@
       <w:pPr>
         <w:pStyle w:val="Heading2"/>
       </w:pPr>
-      <w:bookmarkStart w:id="29" w:name="_gtqnf8ceo2s" w:colFirst="0" w:colLast="0"/>
-      <w:bookmarkStart w:id="30" w:name="_Toc481695365"/>
-      <w:bookmarkStart w:id="31" w:name="_Toc481696372"/>
-      <w:bookmarkEnd w:id="29"/>
+      <w:bookmarkStart w:id="25" w:name="_gtqnf8ceo2s" w:colFirst="0" w:colLast="0"/>
+      <w:bookmarkStart w:id="26" w:name="_Toc481695365"/>
+      <w:bookmarkStart w:id="27" w:name="_Toc481746411"/>
+      <w:bookmarkEnd w:id="25"/>
       <w:r>
         <w:t>Throttle Plausibility</w:t>
       </w:r>
-      <w:bookmarkEnd w:id="30"/>
-      <w:bookmarkEnd w:id="31"/>
+      <w:bookmarkEnd w:id="26"/>
+      <w:bookmarkEnd w:id="27"/>
     </w:p>
     <w:p>
       <w:r>
@@ -3051,14 +3332,15 @@
       <w:pPr>
         <w:pStyle w:val="Heading3"/>
       </w:pPr>
-      <w:bookmarkStart w:id="32" w:name="_Toc481696373"/>
+      <w:bookmarkStart w:id="28" w:name="_Toc481746412"/>
       <w:r>
         <w:t>10V Regulator</w:t>
       </w:r>
-      <w:bookmarkEnd w:id="32"/>
-    </w:p>
-    <w:p>
-      <w:r>
+      <w:bookmarkEnd w:id="28"/>
+    </w:p>
+    <w:p>
+      <w:r>
+        <w:lastRenderedPageBreak/>
         <w:t xml:space="preserve">This is the regulator discussed above in </w:t>
       </w:r>
       <w:r>
@@ -3068,28 +3350,22 @@
         <w:t xml:space="preserve">DC/DC Converter. </w:t>
       </w:r>
       <w:r>
-        <w:t>Due to the necessity to create the 10V from th</w:t>
-      </w:r>
-      <w:r>
-        <w:t>e 24V going into the DC/DC, ground isolation was sacrificed. If a dual-output DC/DC is used to replace the current one, creating 5/12V output, this regulator will have to be replaced with a low-dropout equivalent.</w:t>
+        <w:t>Due to the necessity to create the 10V from the 24V going into the DC/DC, ground isolation was sacrificed. If a dual-output DC/DC is used to replace the current one, creating 5/12V output, this regulator will have to be replaced with a low-dropout equivalent.</w:t>
       </w:r>
     </w:p>
     <w:p>
       <w:pPr>
         <w:pStyle w:val="Heading3"/>
       </w:pPr>
-      <w:bookmarkStart w:id="33" w:name="_Toc481696374"/>
+      <w:bookmarkStart w:id="29" w:name="_Toc481746413"/>
       <w:r>
         <w:t>APPS 5V Offset Bias</w:t>
       </w:r>
-      <w:bookmarkEnd w:id="33"/>
-    </w:p>
-    <w:p>
-      <w:r>
-        <w:t xml:space="preserve">The purpose of these </w:t>
-      </w:r>
-      <w:r>
-        <w:t>two op-amps is to bias the two pedal potentiometers 5V from one another. As noted on the schematic, several changes should be made to this configuration.</w:t>
+      <w:bookmarkEnd w:id="29"/>
+    </w:p>
+    <w:p>
+      <w:r>
+        <w:t>The purpose of these two op-amps is to bias the two pedal potentiometers 5V from one another. As noted on the schematic, several changes should be made to this configuration.</w:t>
       </w:r>
     </w:p>
     <w:p>
@@ -3102,7 +3378,6 @@
         <w:contextualSpacing/>
       </w:pPr>
       <w:r>
-        <w:lastRenderedPageBreak/>
         <w:t>Clamping diodes could be added to better protect the inputs</w:t>
       </w:r>
     </w:p>
@@ -3116,10 +3391,7 @@
         <w:contextualSpacing/>
       </w:pPr>
       <w:r>
-        <w:t>R25 and R26 could be replaced with potenti</w:t>
-      </w:r>
-      <w:r>
-        <w:t>ometers so that pedal cluster resistances can be better matched. At the least, these need to be changed to 5k ohm (datasheet of potentiometers incorrectly lists them as 2k).</w:t>
+        <w:t>R25 and R26 could be replaced with potentiometers so that pedal cluster resistances can be better matched. At the least, these need to be changed to 5k ohm (datasheet of potentiometers incorrectly lists them as 2k).</w:t>
       </w:r>
     </w:p>
     <w:p>
@@ -3133,262 +3405,224 @@
       <w:pPr>
         <w:pStyle w:val="Heading3"/>
       </w:pPr>
-      <w:bookmarkStart w:id="34" w:name="_Toc481696375"/>
+      <w:bookmarkStart w:id="30" w:name="_Toc481746414"/>
       <w:r>
         <w:t>APPS1 Step Down</w:t>
       </w:r>
+      <w:bookmarkEnd w:id="30"/>
+    </w:p>
+    <w:p>
+      <w:r>
+        <w:t>This unity gain differential amplifier is used to step the 5-10V APPS1 signal to a 0-5V range for use in the window comparators. This was chosen as the method to step the voltage down, since the MCP6004 uses all four available op-amps on the window comparisons, while we still had one free TS912 on U18.</w:t>
+      </w:r>
+    </w:p>
+    <w:p>
+      <w:pPr>
+        <w:pStyle w:val="Heading3"/>
+      </w:pPr>
+      <w:bookmarkStart w:id="31" w:name="_Toc481746415"/>
+      <w:r>
+        <w:t>Open/Short Window</w:t>
+      </w:r>
+      <w:bookmarkEnd w:id="31"/>
+    </w:p>
+    <w:p>
+      <w:r>
+        <w:t>These window comparators check for open/short circuits coming from the APPS. They currently allow for roughly 93% of the travel to pass without causing an implausibility.</w:t>
+      </w:r>
+    </w:p>
+    <w:p>
+      <w:pPr>
+        <w:pStyle w:val="Heading3"/>
+      </w:pPr>
+      <w:bookmarkStart w:id="32" w:name="_Toc481746416"/>
+      <w:r>
+        <w:t>Plausibility Window (0.5V)</w:t>
+      </w:r>
+      <w:bookmarkEnd w:id="32"/>
+    </w:p>
+    <w:p>
+      <w:r>
+        <w:t>The differential amplifier finds the difference between the two buffered APPS inputs, then uses a window comparator to check that they are within 10% of the ideal expected value.</w:t>
+      </w:r>
+    </w:p>
+    <w:p>
+      <w:pPr>
+        <w:pStyle w:val="Heading3"/>
+      </w:pPr>
+      <w:bookmarkStart w:id="33" w:name="_Toc481746417"/>
+      <w:r>
+        <w:t>Throttle Select Switch</w:t>
+      </w:r>
+      <w:bookmarkEnd w:id="33"/>
+    </w:p>
+    <w:p>
+      <w:r>
+        <w:t xml:space="preserve">This analog switch allows whichever throttle signal is manually set with the jumper (JP1). The Throttle_SEL signal has a </w:t>
+      </w:r>
+      <w:r>
+        <w:t>pull-down</w:t>
+      </w:r>
+      <w:r>
+        <w:t xml:space="preserve"> resistor to ensure that GND is selected upon startup. This switch allows the microcontroller to drive the throttle value to zero based on drive state, or other input signals.</w:t>
+      </w:r>
+    </w:p>
+    <w:p>
+      <w:pPr>
+        <w:pStyle w:val="Heading3"/>
+      </w:pPr>
+      <w:bookmarkStart w:id="34" w:name="_Toc481746418"/>
+      <w:r>
+        <w:t>Brake Pressed/Brake Overtravel</w:t>
+      </w:r>
       <w:bookmarkEnd w:id="34"/>
     </w:p>
     <w:p>
       <w:r>
-        <w:t xml:space="preserve">This unity gain differential amplifier is used to step the 5-10V </w:t>
-      </w:r>
-      <w:r>
-        <w:t>APPS1 signal to a 0-5V range for use in the window comparators. This was chosen as the method to step the voltage down, since the MCP6004 uses all four available op-amps on the</w:t>
-      </w:r>
-      <w:r>
-        <w:t xml:space="preserve"> window comparisons, while we still had one free TS912 on U18.</w:t>
+        <w:t>These optoisolators are used</w:t>
+      </w:r>
+      <w:r>
+        <w:t xml:space="preserve"> to step the 24V signals down to 5V for use with the microcontroller. In this way VSCADA can be notified via CAN if the brake overtravel</w:t>
+      </w:r>
+      <w:r>
+        <w:t xml:space="preserve"> (PIN8)</w:t>
+      </w:r>
+      <w:r>
+        <w:t xml:space="preserve"> was the responsible for opening the safety loop. Similarly the brake pressed signal (PIN</w:t>
+      </w:r>
+      <w:r>
+        <w:t xml:space="preserve">14) </w:t>
+      </w:r>
+      <w:r>
+        <w:t>is used for Drive State determinations.</w:t>
       </w:r>
     </w:p>
     <w:p>
       <w:pPr>
         <w:pStyle w:val="Heading3"/>
       </w:pPr>
-      <w:bookmarkStart w:id="35" w:name="_Toc481696376"/>
-      <w:r>
-        <w:t>Open/Short W</w:t>
-      </w:r>
-      <w:r>
-        <w:t>indow</w:t>
+      <w:bookmarkStart w:id="35" w:name="_Toc481746419"/>
+      <w:r>
+        <w:lastRenderedPageBreak/>
+        <w:t>Microcontroller Throttle PWM LPF</w:t>
       </w:r>
       <w:bookmarkEnd w:id="35"/>
     </w:p>
     <w:p>
       <w:r>
-        <w:t>These window comparators check for open/short circuits coming from the APPS. They currently allow for roughly 93% of the travel to pass without causing an implausibility.</w:t>
-      </w:r>
+        <w:t xml:space="preserve">This filter was designed for a </w:t>
+      </w:r>
+      <w:r>
+        <w:t>40 kHz</w:t>
+      </w:r>
+      <w:r>
+        <w:t xml:space="preserve"> PWM signal, used when taking throttle commands from VSCADA. At the conclusion of ECE492-SP17, this has not been debugged/used.</w:t>
+      </w:r>
+    </w:p>
+    <w:p>
+      <w:pPr>
+        <w:pStyle w:val="Heading2"/>
+      </w:pPr>
+      <w:bookmarkStart w:id="36" w:name="_Toc481695366"/>
+      <w:bookmarkStart w:id="37" w:name="_Toc481746420"/>
+      <w:r>
+        <w:t>Status Lights</w:t>
+      </w:r>
+      <w:bookmarkEnd w:id="36"/>
+      <w:bookmarkEnd w:id="37"/>
     </w:p>
     <w:p>
       <w:pPr>
         <w:pStyle w:val="Heading3"/>
       </w:pPr>
-      <w:bookmarkStart w:id="36" w:name="_Toc481696377"/>
-      <w:r>
-        <w:t>Plausibility Window (0.5V)</w:t>
-      </w:r>
-      <w:bookmarkEnd w:id="36"/>
-    </w:p>
-    <w:p>
-      <w:r>
-        <w:t>The differential amplifier finds the difference bet</w:t>
-      </w:r>
-      <w:r>
-        <w:t>ween the two buffered APPS inputs, then uses a window comparator to check that they are within 10% of the ideal expected value.</w:t>
+      <w:bookmarkStart w:id="38" w:name="_Toc481746421"/>
+      <w:r>
+        <w:t>RTDS/Drive LED/Cruise LED</w:t>
+      </w:r>
+      <w:bookmarkEnd w:id="38"/>
+    </w:p>
+    <w:p>
+      <w:r>
+        <w:t>These are the same optoisolators used throughout the rest of the board.  The three control signals (PIN47</w:t>
+      </w:r>
+      <w:r>
+        <w:t>, PIN48</w:t>
+      </w:r>
+      <w:r>
+        <w:t>,</w:t>
+      </w:r>
+      <w:r>
+        <w:t xml:space="preserve"> </w:t>
+      </w:r>
+      <w:r>
+        <w:t>and PIN49</w:t>
+      </w:r>
+      <w:r>
+        <w:t>) from the microcontroller are used to alert the driver to the status of the system inside the cockpit. At the conclusion of ECE492-SP17, the RTDS and Cruise LED had not been debugged/used.</w:t>
       </w:r>
     </w:p>
     <w:p>
       <w:pPr>
         <w:pStyle w:val="Heading3"/>
       </w:pPr>
-      <w:bookmarkStart w:id="37" w:name="_Toc481696378"/>
-      <w:r>
-        <w:t>Throttle Select Switch</w:t>
-      </w:r>
-      <w:bookmarkEnd w:id="37"/>
-    </w:p>
-    <w:p>
-      <w:r>
-        <w:t xml:space="preserve">This analog switch allows whichever throttle signal is manually set with the jumper (JP1). The Throttle_SEL signal has a </w:t>
-      </w:r>
-      <w:r>
-        <w:t>pull-down</w:t>
-      </w:r>
-      <w:r>
-        <w:t xml:space="preserve"> resistor to ensure that GND is selected upon startup. This switch allows the microcontroller to drive the throttle value to ze</w:t>
-      </w:r>
-      <w:r>
-        <w:t>ro based on drive state, or other input signals.</w:t>
+      <w:bookmarkStart w:id="39" w:name="_Toc481746422"/>
+      <w:r>
+        <w:t>IMD Status Switch</w:t>
+      </w:r>
+      <w:bookmarkEnd w:id="39"/>
+    </w:p>
+    <w:p>
+      <w:r>
+        <w:t>This high-side switch was used due to the inverted OK output of the IMD. This particular PMOS was selected due to its high Vgs.</w:t>
       </w:r>
     </w:p>
     <w:p>
       <w:pPr>
         <w:pStyle w:val="Heading3"/>
       </w:pPr>
-      <w:bookmarkStart w:id="38" w:name="_Toc481696379"/>
-      <w:r>
-        <w:t>Brake Pressed/Brake Overtravel</w:t>
-      </w:r>
-      <w:bookmarkEnd w:id="38"/>
-    </w:p>
-    <w:p>
-      <w:r>
-        <w:t>These optoisolators are used</w:t>
-      </w:r>
-      <w:r>
-        <w:t xml:space="preserve"> to step the 24V signals down to 5V for use with the microcontroller. In this way VSCADA can be notified via CAN if the brake overtravel</w:t>
-      </w:r>
-      <w:r>
-        <w:t xml:space="preserve"> (PIN8)</w:t>
-      </w:r>
-      <w:r>
-        <w:t xml:space="preserve"> was the responsible for opening the safety loop. Similarly the brake pressed signal (PIN</w:t>
-      </w:r>
-      <w:r>
-        <w:t xml:space="preserve">14) </w:t>
-      </w:r>
-      <w:r>
-        <w:t>is used for Drive State determinations.</w:t>
+      <w:bookmarkStart w:id="40" w:name="_Toc481746423"/>
+      <w:r>
+        <w:t>Status/Debug LEDs</w:t>
+      </w:r>
+      <w:bookmarkEnd w:id="40"/>
+    </w:p>
+    <w:p>
+      <w:r>
+        <w:t>These four LED are placed on the board for debugging/system state tracking of the board. Currently, the Heartbeat LED is blue. The Spare Red LED corresponds to the Drive State (in drive, lit), and the Spare Yellow denotes a throttle implausibility. These may be changed/reconfigured using PIN36</w:t>
+      </w:r>
+      <w:r>
+        <w:t>, PIN37, or PIN38</w:t>
+      </w:r>
+      <w:r>
+        <w:t xml:space="preserve"> of the microcontroller.</w:t>
       </w:r>
     </w:p>
     <w:p>
       <w:pPr>
         <w:pStyle w:val="Heading3"/>
       </w:pPr>
-      <w:bookmarkStart w:id="39" w:name="_Toc481696380"/>
-      <w:r>
-        <w:t>Microcontroller Throttle PWM LPF</w:t>
-      </w:r>
-      <w:bookmarkEnd w:id="39"/>
-    </w:p>
-    <w:p>
-      <w:r>
-        <w:t xml:space="preserve">This filter was designed for a </w:t>
-      </w:r>
-      <w:r>
-        <w:t>40 kHz</w:t>
-      </w:r>
-      <w:r>
-        <w:t xml:space="preserve"> PWM signal, used when taking throttle commands from VSCADA. </w:t>
-      </w:r>
-      <w:r>
-        <w:t>At the conclusion of ECE492-SP17, this has not been debugged/used.</w:t>
-      </w:r>
-    </w:p>
-    <w:p>
-      <w:pPr>
-        <w:pStyle w:val="Heading2"/>
-      </w:pPr>
-      <w:bookmarkStart w:id="40" w:name="_Toc481695366"/>
-      <w:bookmarkStart w:id="41" w:name="_Toc481696381"/>
-      <w:r>
-        <w:t>Status Lights</w:t>
-      </w:r>
-      <w:bookmarkEnd w:id="40"/>
+      <w:bookmarkStart w:id="41" w:name="_Toc481746424"/>
+      <w:r>
+        <w:t>HVPL</w:t>
+      </w:r>
       <w:bookmarkEnd w:id="41"/>
     </w:p>
     <w:p>
-      <w:pPr>
-        <w:pStyle w:val="Heading3"/>
-      </w:pPr>
-      <w:bookmarkStart w:id="42" w:name="_Toc481696382"/>
-      <w:r>
-        <w:t>RTDS/Drive LED/Cruise LED</w:t>
-      </w:r>
-      <w:bookmarkEnd w:id="42"/>
-    </w:p>
-    <w:p>
-      <w:r>
-        <w:t>These are the same optoisolators used throughout the rest of the board.  The three control signals (PIN47</w:t>
-      </w:r>
-      <w:r>
-        <w:t>, PIN48</w:t>
-      </w:r>
-      <w:r>
-        <w:t>,</w:t>
+      <w:r>
+        <w:t>The buck converter used in this circuit and surrounding circuitry is taken from the datasheet associated with the LTC3638 (here</w:t>
+      </w:r>
+      <w:r>
+        <w:t>:</w:t>
       </w:r>
       <w:r>
         <w:t xml:space="preserve"> </w:t>
       </w:r>
-      <w:r>
-        <w:t>and PIN49</w:t>
-      </w:r>
-      <w:r>
-        <w:t xml:space="preserve">) from the microcontroller are used to alert the driver to the status </w:t>
-      </w:r>
-      <w:r>
-        <w:lastRenderedPageBreak/>
-        <w:t xml:space="preserve">of the system inside the cockpit. </w:t>
-      </w:r>
-      <w:r>
-        <w:t xml:space="preserve">At the conclusion of ECE492-SP17, </w:t>
-      </w:r>
-      <w:r>
-        <w:t>the RTDS and Cruise LED had</w:t>
-      </w:r>
-      <w:r>
-        <w:t xml:space="preserve"> not been debugged/used.</w:t>
-      </w:r>
-    </w:p>
-    <w:p>
-      <w:pPr>
-        <w:pStyle w:val="Heading3"/>
-      </w:pPr>
-      <w:r>
-        <w:t>IMD Status Switch</w:t>
-      </w:r>
-    </w:p>
-    <w:p>
-      <w:r>
-        <w:t>This high-side switch was used due to the inverted OK output of the IMD. This particular PMOS was selected due to its high Vgs.</w:t>
-      </w:r>
-    </w:p>
-    <w:p>
-      <w:pPr>
-        <w:pStyle w:val="Heading3"/>
-      </w:pPr>
-      <w:bookmarkStart w:id="43" w:name="_Toc481696383"/>
-      <w:r>
-        <w:t>Status/Debug LEDs</w:t>
-      </w:r>
-      <w:bookmarkEnd w:id="43"/>
-    </w:p>
-    <w:p>
-      <w:r>
-        <w:t>These four LED are placed on the board for debugging/system state tracking of the board. Currently, the Heartbeat LED is blue. The Spare Red LED corresponds to the Drive State (in drive, lit), and the Spare Yellow denotes a throttle implausibility. These may be changed/reconfigured using PIN36</w:t>
-      </w:r>
-      <w:r>
-        <w:t>, PIN37, or PIN38</w:t>
-      </w:r>
-      <w:r>
-        <w:t xml:space="preserve"> of the microcontroller.</w:t>
-      </w:r>
-    </w:p>
-    <w:p>
-      <w:pPr>
-        <w:pStyle w:val="Heading3"/>
-      </w:pPr>
-      <w:r>
-        <w:t>HVPL</w:t>
-      </w:r>
-    </w:p>
-    <w:p>
-      <w:r>
-        <w:t>The buck converter used in this circuit and surrounding circuitry is taken from the datasheet associated with the LTC3638 (here</w:t>
-      </w:r>
-      <w:r>
-        <w:t>:</w:t>
-      </w:r>
-      <w:r>
-        <w:t xml:space="preserve"> </w:t>
-      </w:r>
-      <w:hyperlink r:id="rId11" w:history="1">
+      <w:hyperlink r:id="rId10" w:history="1">
         <w:r>
           <w:rPr>
             <w:rStyle w:val="Hyperlink"/>
           </w:rPr>
-          <w:t>http:/</w:t>
-        </w:r>
-        <w:r>
-          <w:rPr>
-            <w:rStyle w:val="Hyperlink"/>
-          </w:rPr>
-          <w:t>/</w:t>
-        </w:r>
-        <w:r>
-          <w:rPr>
-            <w:rStyle w:val="Hyperlink"/>
-          </w:rPr>
-          <w:t>cds.linear.com/docs/en/datasheet/3638fa.pdf</w:t>
+          <w:t>http://cds.linear.com/docs/en/datasheet/3638fa.pdf</w:t>
         </w:r>
       </w:hyperlink>
       <w:r>
@@ -3403,35 +3637,104 @@
       <w:pPr>
         <w:pStyle w:val="Heading1"/>
       </w:pPr>
-      <w:bookmarkStart w:id="44" w:name="_Toc481695367"/>
-      <w:bookmarkStart w:id="45" w:name="_Toc481696384"/>
+      <w:bookmarkStart w:id="42" w:name="_Toc481695367"/>
+      <w:bookmarkStart w:id="43" w:name="_Toc481746425"/>
       <w:r>
         <w:t>PCB Layout</w:t>
       </w:r>
+      <w:bookmarkEnd w:id="42"/>
+      <w:bookmarkEnd w:id="43"/>
+    </w:p>
+    <w:p>
+      <w:r>
+        <w:t>The PCB functions as currently fabricated, however, there are several changes that should be made before another board is ordered.</w:t>
+      </w:r>
+    </w:p>
+    <w:p>
+      <w:pPr>
+        <w:pStyle w:val="ListParagraph"/>
+        <w:numPr>
+          <w:ilvl w:val="0"/>
+          <w:numId w:val="13"/>
+        </w:numPr>
+      </w:pPr>
+      <w:r>
+        <w:t xml:space="preserve">The Serial Number pad in the top left corner exposes the ground plane. This solder mask should </w:t>
+      </w:r>
+      <w:r>
+        <w:rPr>
+          <w:i/>
+          <w:iCs/>
+        </w:rPr>
+        <w:t xml:space="preserve">not </w:t>
+      </w:r>
+      <w:r>
+        <w:t xml:space="preserve">be removed here. </w:t>
+      </w:r>
+    </w:p>
+    <w:p>
+      <w:pPr>
+        <w:pStyle w:val="ListParagraph"/>
+        <w:numPr>
+          <w:ilvl w:val="0"/>
+          <w:numId w:val="13"/>
+        </w:numPr>
+      </w:pPr>
+      <w:r>
+        <w:t xml:space="preserve">On U5 (voltage regulator) the solder mask </w:t>
+      </w:r>
+      <w:r>
+        <w:rPr>
+          <w:i/>
+          <w:iCs/>
+        </w:rPr>
+        <w:t xml:space="preserve">should </w:t>
+      </w:r>
+      <w:r>
+        <w:t>be exposed. This will allow for better heat dissipation.</w:t>
+      </w:r>
+    </w:p>
+    <w:p>
+      <w:pPr>
+        <w:pStyle w:val="ListParagraph"/>
+        <w:numPr>
+          <w:ilvl w:val="0"/>
+          <w:numId w:val="13"/>
+        </w:numPr>
+      </w:pPr>
+      <w:r>
+        <w:t>P2 and P3 do not have accurate outlines as far as the plastic dimensions. The pin spacing is fine, however, the plastic encroaches on other areas of the circuit. Note, these connectors should be scrapped/replaced entirely anyway.</w:t>
+      </w:r>
+    </w:p>
+    <w:p>
+      <w:pPr>
+        <w:pStyle w:val="ListParagraph"/>
+        <w:numPr>
+          <w:ilvl w:val="0"/>
+          <w:numId w:val="13"/>
+        </w:numPr>
+      </w:pPr>
+      <w:r>
+        <w:lastRenderedPageBreak/>
+        <w:t>M</w:t>
+      </w:r>
+      <w:r>
+        <w:t>ore test points are always useful. The current ones could be replaced with smaller pads.</w:t>
+      </w:r>
+    </w:p>
+    <w:p>
+      <w:pPr>
+        <w:pStyle w:val="Heading2"/>
+      </w:pPr>
+      <w:bookmarkStart w:id="44" w:name="_ep8gj24g2h1a" w:colFirst="0" w:colLast="0"/>
       <w:bookmarkEnd w:id="44"/>
-      <w:bookmarkEnd w:id="45"/>
-    </w:p>
-    <w:p>
-      <w:r>
-        <w:t>Not sure if much actually needs to be discussed here. Some errata. Messed up th</w:t>
-      </w:r>
-      <w:r>
-        <w:t>e S/N box.</w:t>
-      </w:r>
-    </w:p>
-    <w:p>
-      <w:pPr>
-        <w:pStyle w:val="Heading2"/>
-      </w:pPr>
-      <w:bookmarkStart w:id="46" w:name="_ep8gj24g2h1a" w:colFirst="0" w:colLast="0"/>
-      <w:bookmarkEnd w:id="46"/>
     </w:p>
     <w:p/>
     <w:p/>
     <w:p/>
     <w:p/>
     <w:sectPr>
-      <w:footerReference w:type="default" r:id="rId12"/>
+      <w:footerReference w:type="default" r:id="rId11"/>
       <w:pgSz w:w="12240" w:h="15840"/>
       <w:pgMar w:top="1440" w:right="1440" w:bottom="1440" w:left="1440" w:header="0" w:footer="720" w:gutter="0"/>
       <w:pgNumType w:start="0"/>
@@ -3440,137 +3743,6 @@
     </w:sectPr>
   </w:body>
 </w:document>
-</file>
-
-<file path=word/comments.xml><?xml version="1.0" encoding="utf-8"?>
-<w:comments xmlns:wpc="http://schemas.microsoft.com/office/word/2010/wordprocessingCanvas" xmlns:mc="http://schemas.openxmlformats.org/markup-compatibility/2006" xmlns:o="urn:schemas-microsoft-com:office:office" xmlns:r="http://schemas.openxmlformats.org/officeDocument/2006/relationships" xmlns:m="http://schemas.openxmlformats.org/officeDocument/2006/math" xmlns:v="urn:schemas-microsoft-com:vml" xmlns:wp14="http://schemas.microsoft.com/office/word/2010/wordprocessingDrawing" xmlns:wp="http://schemas.openxmlformats.org/drawingml/2006/wordprocessingDrawing" xmlns:w10="urn:schemas-microsoft-com:office:word" xmlns:w="http://schemas.openxmlformats.org/wordprocessingml/2006/main" xmlns:w14="http://schemas.microsoft.com/office/word/2010/wordml" xmlns:w15="http://schemas.microsoft.com/office/word/2012/wordml" xmlns:wpg="http://schemas.microsoft.com/office/word/2010/wordprocessingGroup" xmlns:wpi="http://schemas.microsoft.com/office/word/2010/wordprocessingInk" xmlns:wne="http://schemas.microsoft.com/office/word/2006/wordml" xmlns:wps="http://schemas.microsoft.com/office/word/2010/wordprocessingShape" mc:Ignorable="w14 w15 wp14">
-  <w:comment w:id="4" w:author="adam ness" w:date="2017-05-04T09:34:00Z" w:initials="">
-    <w:p>
-      <w:pPr>
-        <w:widowControl w:val="0"/>
-        <w:spacing w:line="240" w:lineRule="auto"/>
-      </w:pPr>
-      <w:r>
-        <w:rPr>
-          <w:rFonts w:ascii="Arial" w:eastAsia="Arial" w:hAnsi="Arial" w:cs="Arial"/>
-          <w:color w:val="000000"/>
-          <w:sz w:val="22"/>
-          <w:szCs w:val="22"/>
-        </w:rPr>
-        <w:t xml:space="preserve">This is trash, </w:t>
-      </w:r>
-      <w:proofErr w:type="spellStart"/>
-      <w:r>
-        <w:rPr>
-          <w:rFonts w:ascii="Arial" w:eastAsia="Arial" w:hAnsi="Arial" w:cs="Arial"/>
-          <w:color w:val="000000"/>
-          <w:sz w:val="22"/>
-          <w:szCs w:val="22"/>
-        </w:rPr>
-        <w:t>didnt</w:t>
-      </w:r>
-      <w:proofErr w:type="spellEnd"/>
-      <w:r>
-        <w:rPr>
-          <w:rFonts w:ascii="Arial" w:eastAsia="Arial" w:hAnsi="Arial" w:cs="Arial"/>
-          <w:color w:val="000000"/>
-          <w:sz w:val="22"/>
-          <w:szCs w:val="22"/>
-        </w:rPr>
-        <w:t xml:space="preserve"> know how to open it. Mainly because I </w:t>
-      </w:r>
-      <w:proofErr w:type="spellStart"/>
-      <w:r>
-        <w:rPr>
-          <w:rFonts w:ascii="Arial" w:eastAsia="Arial" w:hAnsi="Arial" w:cs="Arial"/>
-          <w:color w:val="000000"/>
-          <w:sz w:val="22"/>
-          <w:szCs w:val="22"/>
-        </w:rPr>
-        <w:t>dont</w:t>
-      </w:r>
-      <w:proofErr w:type="spellEnd"/>
-      <w:r>
-        <w:rPr>
-          <w:rFonts w:ascii="Arial" w:eastAsia="Arial" w:hAnsi="Arial" w:cs="Arial"/>
-          <w:color w:val="000000"/>
-          <w:sz w:val="22"/>
-          <w:szCs w:val="22"/>
-        </w:rPr>
-        <w:t xml:space="preserve"> really know what shape this document will take. I looked at other examples on the class site, and those people are nuts and did way more than I'm capable of.</w:t>
-      </w:r>
-    </w:p>
-  </w:comment>
-  <w:comment w:id="5" w:author="Rachel Szteinberg" w:date="2017-05-04T10:54:00Z" w:initials="">
-    <w:p>
-      <w:pPr>
-        <w:widowControl w:val="0"/>
-        <w:spacing w:line="240" w:lineRule="auto"/>
-      </w:pPr>
-      <w:r>
-        <w:rPr>
-          <w:rFonts w:ascii="Arial" w:eastAsia="Arial" w:hAnsi="Arial" w:cs="Arial"/>
-          <w:color w:val="000000"/>
-          <w:sz w:val="22"/>
-          <w:szCs w:val="22"/>
-        </w:rPr>
-        <w:t>maybe make this maintenance manual?</w:t>
-      </w:r>
-    </w:p>
-  </w:comment>
-  <w:comment w:id="9" w:author="adam ness" w:date="2017-05-04T10:55:00Z" w:initials="">
-    <w:p>
-      <w:pPr>
-        <w:widowControl w:val="0"/>
-        <w:spacing w:line="240" w:lineRule="auto"/>
-      </w:pPr>
-      <w:r>
-        <w:rPr>
-          <w:rFonts w:ascii="Arial" w:eastAsia="Arial" w:hAnsi="Arial" w:cs="Arial"/>
-          <w:color w:val="000000"/>
-          <w:sz w:val="22"/>
-          <w:szCs w:val="22"/>
-        </w:rPr>
-        <w:t>Figured here we could just go over</w:t>
-      </w:r>
-      <w:r>
-        <w:rPr>
-          <w:rFonts w:ascii="Arial" w:eastAsia="Arial" w:hAnsi="Arial" w:cs="Arial"/>
-          <w:color w:val="000000"/>
-          <w:sz w:val="22"/>
-          <w:szCs w:val="22"/>
-        </w:rPr>
-        <w:t xml:space="preserve"> each sheet of the schematic, describing the thought process behind the parts, even if briefly. That way students can come in and try to understand what the hell we were thinking. Can also explain our pitfalls/other mistakes.</w:t>
-      </w:r>
-    </w:p>
-  </w:comment>
-  <w:comment w:id="10" w:author="Rachel Szteinberg" w:date="2017-05-04T10:55:00Z" w:initials="">
-    <w:p>
-      <w:pPr>
-        <w:widowControl w:val="0"/>
-        <w:spacing w:line="240" w:lineRule="auto"/>
-      </w:pPr>
-      <w:r>
-        <w:rPr>
-          <w:rFonts w:ascii="Arial" w:eastAsia="Arial" w:hAnsi="Arial" w:cs="Arial"/>
-          <w:color w:val="000000"/>
-          <w:sz w:val="22"/>
-          <w:szCs w:val="22"/>
-        </w:rPr>
-        <w:t>sounds good!</w:t>
-      </w:r>
-    </w:p>
-  </w:comment>
-</w:comments>
-</file>
-
-<file path=word/commentsExtended.xml><?xml version="1.0" encoding="utf-8"?>
-<w15:commentsEx xmlns:wpc="http://schemas.microsoft.com/office/word/2010/wordprocessingCanvas" xmlns:mc="http://schemas.openxmlformats.org/markup-compatibility/2006" xmlns:o="urn:schemas-microsoft-com:office:office" xmlns:r="http://schemas.openxmlformats.org/officeDocument/2006/relationships" xmlns:m="http://schemas.openxmlformats.org/officeDocument/2006/math" xmlns:v="urn:schemas-microsoft-com:vml" xmlns:wp14="http://schemas.microsoft.com/office/word/2010/wordprocessingDrawing" xmlns:wp="http://schemas.openxmlformats.org/drawingml/2006/wordprocessingDrawing" xmlns:w10="urn:schemas-microsoft-com:office:word" xmlns:w="http://schemas.openxmlformats.org/wordprocessingml/2006/main" xmlns:w14="http://schemas.microsoft.com/office/word/2010/wordml" xmlns:w15="http://schemas.microsoft.com/office/word/2012/wordml" xmlns:wpg="http://schemas.microsoft.com/office/word/2010/wordprocessingGroup" xmlns:wpi="http://schemas.microsoft.com/office/word/2010/wordprocessingInk" xmlns:wne="http://schemas.microsoft.com/office/word/2006/wordml" xmlns:wps="http://schemas.microsoft.com/office/word/2010/wordprocessingShape" mc:Ignorable="w14 w15 wp14">
-  <w15:commentEx w15:paraId="22AC1F06" w15:done="0"/>
-  <w15:commentEx w15:paraId="402EE01A" w15:done="0"/>
-  <w15:commentEx w15:paraId="615824C1" w15:done="0"/>
-  <w15:commentEx w15:paraId="0D86DBC1" w15:done="0"/>
-</w15:commentsEx>
 </file>
 
 <file path=word/endnotes.xml><?xml version="1.0" encoding="utf-8"?>
@@ -3636,7 +3808,7 @@
           <w:rPr>
             <w:noProof/>
           </w:rPr>
-          <w:t>3</w:t>
+          <w:t>7</w:t>
         </w:r>
         <w:r>
           <w:rPr>
@@ -3779,6 +3951,119 @@
     </w:lvl>
   </w:abstractNum>
   <w:abstractNum w:abstractNumId="1">
+    <w:nsid w:val="23041035"/>
+    <w:multiLevelType w:val="hybridMultilevel"/>
+    <w:tmpl w:val="D29AE698"/>
+    <w:lvl w:ilvl="0" w:tplc="04090001">
+      <w:start w:val="1"/>
+      <w:numFmt w:val="bullet"/>
+      <w:lvlText w:val=""/>
+      <w:lvlJc w:val="left"/>
+      <w:pPr>
+        <w:ind w:left="720" w:hanging="360"/>
+      </w:pPr>
+      <w:rPr>
+        <w:rFonts w:ascii="Symbol" w:hAnsi="Symbol" w:hint="default"/>
+      </w:rPr>
+    </w:lvl>
+    <w:lvl w:ilvl="1" w:tplc="04090003" w:tentative="1">
+      <w:start w:val="1"/>
+      <w:numFmt w:val="bullet"/>
+      <w:lvlText w:val="o"/>
+      <w:lvlJc w:val="left"/>
+      <w:pPr>
+        <w:ind w:left="1440" w:hanging="360"/>
+      </w:pPr>
+      <w:rPr>
+        <w:rFonts w:ascii="Courier New" w:hAnsi="Courier New" w:cs="Courier New" w:hint="default"/>
+      </w:rPr>
+    </w:lvl>
+    <w:lvl w:ilvl="2" w:tplc="04090005" w:tentative="1">
+      <w:start w:val="1"/>
+      <w:numFmt w:val="bullet"/>
+      <w:lvlText w:val=""/>
+      <w:lvlJc w:val="left"/>
+      <w:pPr>
+        <w:ind w:left="2160" w:hanging="360"/>
+      </w:pPr>
+      <w:rPr>
+        <w:rFonts w:ascii="Wingdings" w:hAnsi="Wingdings" w:hint="default"/>
+      </w:rPr>
+    </w:lvl>
+    <w:lvl w:ilvl="3" w:tplc="04090001" w:tentative="1">
+      <w:start w:val="1"/>
+      <w:numFmt w:val="bullet"/>
+      <w:lvlText w:val=""/>
+      <w:lvlJc w:val="left"/>
+      <w:pPr>
+        <w:ind w:left="2880" w:hanging="360"/>
+      </w:pPr>
+      <w:rPr>
+        <w:rFonts w:ascii="Symbol" w:hAnsi="Symbol" w:hint="default"/>
+      </w:rPr>
+    </w:lvl>
+    <w:lvl w:ilvl="4" w:tplc="04090003" w:tentative="1">
+      <w:start w:val="1"/>
+      <w:numFmt w:val="bullet"/>
+      <w:lvlText w:val="o"/>
+      <w:lvlJc w:val="left"/>
+      <w:pPr>
+        <w:ind w:left="3600" w:hanging="360"/>
+      </w:pPr>
+      <w:rPr>
+        <w:rFonts w:ascii="Courier New" w:hAnsi="Courier New" w:cs="Courier New" w:hint="default"/>
+      </w:rPr>
+    </w:lvl>
+    <w:lvl w:ilvl="5" w:tplc="04090005" w:tentative="1">
+      <w:start w:val="1"/>
+      <w:numFmt w:val="bullet"/>
+      <w:lvlText w:val=""/>
+      <w:lvlJc w:val="left"/>
+      <w:pPr>
+        <w:ind w:left="4320" w:hanging="360"/>
+      </w:pPr>
+      <w:rPr>
+        <w:rFonts w:ascii="Wingdings" w:hAnsi="Wingdings" w:hint="default"/>
+      </w:rPr>
+    </w:lvl>
+    <w:lvl w:ilvl="6" w:tplc="04090001" w:tentative="1">
+      <w:start w:val="1"/>
+      <w:numFmt w:val="bullet"/>
+      <w:lvlText w:val=""/>
+      <w:lvlJc w:val="left"/>
+      <w:pPr>
+        <w:ind w:left="5040" w:hanging="360"/>
+      </w:pPr>
+      <w:rPr>
+        <w:rFonts w:ascii="Symbol" w:hAnsi="Symbol" w:hint="default"/>
+      </w:rPr>
+    </w:lvl>
+    <w:lvl w:ilvl="7" w:tplc="04090003" w:tentative="1">
+      <w:start w:val="1"/>
+      <w:numFmt w:val="bullet"/>
+      <w:lvlText w:val="o"/>
+      <w:lvlJc w:val="left"/>
+      <w:pPr>
+        <w:ind w:left="5760" w:hanging="360"/>
+      </w:pPr>
+      <w:rPr>
+        <w:rFonts w:ascii="Courier New" w:hAnsi="Courier New" w:cs="Courier New" w:hint="default"/>
+      </w:rPr>
+    </w:lvl>
+    <w:lvl w:ilvl="8" w:tplc="04090005" w:tentative="1">
+      <w:start w:val="1"/>
+      <w:numFmt w:val="bullet"/>
+      <w:lvlText w:val=""/>
+      <w:lvlJc w:val="left"/>
+      <w:pPr>
+        <w:ind w:left="6480" w:hanging="360"/>
+      </w:pPr>
+      <w:rPr>
+        <w:rFonts w:ascii="Wingdings" w:hAnsi="Wingdings" w:hint="default"/>
+      </w:rPr>
+    </w:lvl>
+  </w:abstractNum>
+  <w:abstractNum w:abstractNumId="2">
     <w:nsid w:val="390243AD"/>
     <w:multiLevelType w:val="multilevel"/>
     <w:tmpl w:val="E9CA8334"/>
@@ -3891,7 +4176,7 @@
       </w:rPr>
     </w:lvl>
   </w:abstractNum>
-  <w:abstractNum w:abstractNumId="2">
+  <w:abstractNum w:abstractNumId="3">
     <w:nsid w:val="4BE13098"/>
     <w:multiLevelType w:val="multilevel"/>
     <w:tmpl w:val="E3865162"/>
@@ -4005,10 +4290,10 @@
     </w:lvl>
   </w:abstractNum>
   <w:num w:numId="1">
-    <w:abstractNumId w:val="2"/>
+    <w:abstractNumId w:val="3"/>
   </w:num>
   <w:num w:numId="2">
-    <w:abstractNumId w:val="1"/>
+    <w:abstractNumId w:val="2"/>
   </w:num>
   <w:num w:numId="3">
     <w:abstractNumId w:val="0"/>
@@ -4039,6 +4324,9 @@
   </w:num>
   <w:num w:numId="12">
     <w:abstractNumId w:val="0"/>
+  </w:num>
+  <w:num w:numId="13">
+    <w:abstractNumId w:val="1"/>
   </w:num>
 </w:numbering>
 </file>
@@ -5197,6 +5485,45 @@
     <w:uiPriority w:val="99"/>
     <w:rsid w:val="00936266"/>
   </w:style>
+  <w:style w:type="paragraph" w:styleId="ListParagraph">
+    <w:name w:val="List Paragraph"/>
+    <w:basedOn w:val="Normal"/>
+    <w:uiPriority w:val="34"/>
+    <w:qFormat/>
+    <w:rsid w:val="00E70BBD"/>
+    <w:pPr>
+      <w:ind w:left="720"/>
+      <w:contextualSpacing/>
+    </w:pPr>
+  </w:style>
+  <w:style w:type="paragraph" w:styleId="CommentSubject">
+    <w:name w:val="annotation subject"/>
+    <w:basedOn w:val="CommentText"/>
+    <w:next w:val="CommentText"/>
+    <w:link w:val="CommentSubjectChar"/>
+    <w:uiPriority w:val="99"/>
+    <w:semiHidden/>
+    <w:unhideWhenUsed/>
+    <w:rsid w:val="008A1558"/>
+    <w:rPr>
+      <w:b/>
+      <w:bCs/>
+    </w:rPr>
+  </w:style>
+  <w:style w:type="character" w:customStyle="1" w:styleId="CommentSubjectChar">
+    <w:name w:val="Comment Subject Char"/>
+    <w:basedOn w:val="CommentTextChar"/>
+    <w:link w:val="CommentSubject"/>
+    <w:uiPriority w:val="99"/>
+    <w:semiHidden/>
+    <w:rsid w:val="008A1558"/>
+    <w:rPr>
+      <w:b/>
+      <w:bCs/>
+      <w:sz w:val="20"/>
+      <w:szCs w:val="20"/>
+    </w:rPr>
+  </w:style>
 </w:styles>
 </file>
 
@@ -5479,7 +5806,7 @@
 </file>
 
 <file path=customXml/itemProps1.xml><?xml version="1.0" encoding="utf-8"?>
-<ds:datastoreItem xmlns:ds="http://schemas.openxmlformats.org/officeDocument/2006/customXml" ds:itemID="{6477FC7F-A78D-4D8E-971E-DF3DA438E713}">
+<ds:datastoreItem xmlns:ds="http://schemas.openxmlformats.org/officeDocument/2006/customXml" ds:itemID="{2F885718-A2C2-448E-BE9B-30629FA9B474}">
   <ds:schemaRefs>
     <ds:schemaRef ds:uri="http://schemas.openxmlformats.org/officeDocument/2006/bibliography"/>
   </ds:schemaRefs>

</xml_diff>